<commit_message>
Dodano nowy punkt w sprawozdaniu
</commit_message>
<xml_diff>
--- a/lab3/Sterowanie procesami dyskretnymi.docx
+++ b/lab3/Sterowanie procesami dyskretnymi.docx
@@ -84,14 +84,36 @@
       <w:r>
         <w:t xml:space="preserve">Tabela </w:t>
       </w:r>
-      <w:fldSimple w:instr=" SEQ Tabela \* ARABIC ">
-        <w:r>
-          <w:rPr>
-            <w:noProof/>
-          </w:rPr>
-          <w:t>1</w:t>
-        </w:r>
-      </w:fldSimple>
+      <w:r>
+        <w:rPr>
+          <w:noProof/>
+        </w:rPr>
+        <w:fldChar w:fldCharType="begin"/>
+      </w:r>
+      <w:r>
+        <w:rPr>
+          <w:noProof/>
+        </w:rPr>
+        <w:instrText xml:space="preserve"> SEQ Tabela \* ARABIC </w:instrText>
+      </w:r>
+      <w:r>
+        <w:rPr>
+          <w:noProof/>
+        </w:rPr>
+        <w:fldChar w:fldCharType="separate"/>
+      </w:r>
+      <w:r>
+        <w:rPr>
+          <w:noProof/>
+        </w:rPr>
+        <w:t>1</w:t>
+      </w:r>
+      <w:r>
+        <w:rPr>
+          <w:noProof/>
+        </w:rPr>
+        <w:fldChar w:fldCharType="end"/>
+      </w:r>
       <w:r>
         <w:t xml:space="preserve"> Współczynnik wychładzania</w:t>
       </w:r>
@@ -5925,8 +5947,13 @@
             <w:tcW w:w="1845" w:type="dxa"/>
           </w:tcPr>
           <w:p>
-            <w:r>
-              <w:t xml:space="preserve">Cmax z </w:t>
+            <w:proofErr w:type="spellStart"/>
+            <w:r>
+              <w:t>Cmax</w:t>
+            </w:r>
+            <w:proofErr w:type="spellEnd"/>
+            <w:r>
+              <w:t xml:space="preserve"> z </w:t>
             </w:r>
             <w:proofErr w:type="spellStart"/>
             <w:r>
@@ -11636,8 +11663,6 @@
             <w:r>
               <w:t>879.838</w:t>
             </w:r>
-            <w:bookmarkStart w:id="0" w:name="_GoBack"/>
-            <w:bookmarkEnd w:id="0"/>
           </w:p>
         </w:tc>
       </w:tr>
@@ -11657,7 +11682,4012 @@
         <w:t>niedokładne.</w:t>
       </w:r>
     </w:p>
-    <w:p/>
+    <w:p>
+      <w:pPr>
+        <w:pStyle w:val="Akapitzlist"/>
+        <w:numPr>
+          <w:ilvl w:val="0"/>
+          <w:numId w:val="1"/>
+        </w:numPr>
+      </w:pPr>
+      <w:r>
+        <w:t>Wersja w której odrzucamy prawdopodobieństwo równe 1 dla nowych lepszych rozwiązań.</w:t>
+      </w:r>
+    </w:p>
+    <w:p>
+      <w:pPr>
+        <w:pStyle w:val="Akapitzlist"/>
+      </w:pPr>
+    </w:p>
+    <w:tbl>
+      <w:tblPr>
+        <w:tblW w:w="5340" w:type="dxa"/>
+        <w:tblLook w:val="04A0" w:firstRow="1" w:lastRow="0" w:firstColumn="1" w:lastColumn="0" w:noHBand="0" w:noVBand="1"/>
+      </w:tblPr>
+      <w:tblGrid>
+        <w:gridCol w:w="960"/>
+        <w:gridCol w:w="1043"/>
+        <w:gridCol w:w="1337"/>
+        <w:gridCol w:w="876"/>
+        <w:gridCol w:w="1124"/>
+      </w:tblGrid>
+      <w:tr>
+        <w:trPr>
+          <w:trHeight w:val="300"/>
+        </w:trPr>
+        <w:tc>
+          <w:tcPr>
+            <w:tcW w:w="960" w:type="dxa"/>
+            <w:tcBorders>
+              <w:top w:val="nil"/>
+              <w:left w:val="nil"/>
+              <w:bottom w:val="nil"/>
+              <w:right w:val="nil"/>
+            </w:tcBorders>
+            <w:shd w:val="clear" w:color="auto" w:fill="auto"/>
+            <w:noWrap/>
+            <w:vAlign w:val="bottom"/>
+            <w:hideMark/>
+          </w:tcPr>
+          <w:p>
+            <w:pPr>
+              <w:spacing w:after="0" w:line="240" w:lineRule="auto"/>
+              <w:rPr>
+                <w:rFonts w:ascii="Times New Roman" w:eastAsia="Times New Roman" w:hAnsi="Times New Roman" w:cs="Times New Roman"/>
+                <w:sz w:val="24"/>
+                <w:szCs w:val="24"/>
+                <w:lang w:val="en-US"/>
+              </w:rPr>
+            </w:pPr>
+          </w:p>
+        </w:tc>
+        <w:tc>
+          <w:tcPr>
+            <w:tcW w:w="2380" w:type="dxa"/>
+            <w:gridSpan w:val="2"/>
+            <w:tcBorders>
+              <w:top w:val="single" w:sz="4" w:space="0" w:color="auto"/>
+              <w:left w:val="single" w:sz="4" w:space="0" w:color="auto"/>
+              <w:bottom w:val="single" w:sz="4" w:space="0" w:color="auto"/>
+              <w:right w:val="single" w:sz="4" w:space="0" w:color="000000"/>
+            </w:tcBorders>
+            <w:shd w:val="clear" w:color="000000" w:fill="FFFFFF"/>
+            <w:noWrap/>
+            <w:vAlign w:val="bottom"/>
+            <w:hideMark/>
+          </w:tcPr>
+          <w:p>
+            <w:pPr>
+              <w:spacing w:after="0" w:line="240" w:lineRule="auto"/>
+              <w:jc w:val="center"/>
+              <w:rPr>
+                <w:rFonts w:ascii="Calibri" w:eastAsia="Times New Roman" w:hAnsi="Calibri" w:cs="Calibri"/>
+                <w:color w:val="000000"/>
+                <w:lang w:val="en-US"/>
+              </w:rPr>
+            </w:pPr>
+            <w:r>
+              <w:rPr>
+                <w:rFonts w:ascii="Calibri" w:eastAsia="Times New Roman" w:hAnsi="Calibri" w:cs="Calibri"/>
+                <w:color w:val="000000"/>
+                <w:lang w:val="en-US"/>
+              </w:rPr>
+              <w:t xml:space="preserve">bez </w:t>
+            </w:r>
+            <w:proofErr w:type="spellStart"/>
+            <w:r>
+              <w:rPr>
+                <w:rFonts w:ascii="Calibri" w:eastAsia="Times New Roman" w:hAnsi="Calibri" w:cs="Calibri"/>
+                <w:color w:val="000000"/>
+                <w:lang w:val="en-US"/>
+              </w:rPr>
+              <w:t>modyfikacji</w:t>
+            </w:r>
+            <w:proofErr w:type="spellEnd"/>
+          </w:p>
+        </w:tc>
+        <w:tc>
+          <w:tcPr>
+            <w:tcW w:w="2000" w:type="dxa"/>
+            <w:gridSpan w:val="2"/>
+            <w:tcBorders>
+              <w:top w:val="single" w:sz="4" w:space="0" w:color="auto"/>
+              <w:left w:val="nil"/>
+              <w:bottom w:val="single" w:sz="4" w:space="0" w:color="auto"/>
+              <w:right w:val="single" w:sz="4" w:space="0" w:color="000000"/>
+            </w:tcBorders>
+            <w:shd w:val="clear" w:color="000000" w:fill="FFFFFF"/>
+            <w:noWrap/>
+            <w:vAlign w:val="bottom"/>
+            <w:hideMark/>
+          </w:tcPr>
+          <w:p>
+            <w:pPr>
+              <w:spacing w:after="0" w:line="240" w:lineRule="auto"/>
+              <w:jc w:val="center"/>
+              <w:rPr>
+                <w:rFonts w:ascii="Calibri" w:eastAsia="Times New Roman" w:hAnsi="Calibri" w:cs="Calibri"/>
+                <w:color w:val="000000"/>
+                <w:lang w:val="en-US"/>
+              </w:rPr>
+            </w:pPr>
+            <w:proofErr w:type="spellStart"/>
+            <w:r>
+              <w:rPr>
+                <w:rFonts w:ascii="Calibri" w:eastAsia="Times New Roman" w:hAnsi="Calibri" w:cs="Calibri"/>
+                <w:color w:val="000000"/>
+                <w:lang w:val="en-US"/>
+              </w:rPr>
+              <w:t>modyfikacja</w:t>
+            </w:r>
+            <w:proofErr w:type="spellEnd"/>
+          </w:p>
+        </w:tc>
+      </w:tr>
+      <w:tr>
+        <w:trPr>
+          <w:trHeight w:val="300"/>
+        </w:trPr>
+        <w:tc>
+          <w:tcPr>
+            <w:tcW w:w="960" w:type="dxa"/>
+            <w:tcBorders>
+              <w:top w:val="nil"/>
+              <w:left w:val="nil"/>
+              <w:bottom w:val="nil"/>
+              <w:right w:val="nil"/>
+            </w:tcBorders>
+            <w:shd w:val="clear" w:color="auto" w:fill="auto"/>
+            <w:noWrap/>
+            <w:vAlign w:val="bottom"/>
+            <w:hideMark/>
+          </w:tcPr>
+          <w:p>
+            <w:pPr>
+              <w:spacing w:after="0" w:line="240" w:lineRule="auto"/>
+              <w:jc w:val="center"/>
+              <w:rPr>
+                <w:rFonts w:ascii="Calibri" w:eastAsia="Times New Roman" w:hAnsi="Calibri" w:cs="Calibri"/>
+                <w:color w:val="000000"/>
+                <w:lang w:val="en-US"/>
+              </w:rPr>
+            </w:pPr>
+          </w:p>
+        </w:tc>
+        <w:tc>
+          <w:tcPr>
+            <w:tcW w:w="1043" w:type="dxa"/>
+            <w:tcBorders>
+              <w:top w:val="nil"/>
+              <w:left w:val="single" w:sz="4" w:space="0" w:color="auto"/>
+              <w:bottom w:val="single" w:sz="4" w:space="0" w:color="auto"/>
+              <w:right w:val="single" w:sz="4" w:space="0" w:color="auto"/>
+            </w:tcBorders>
+            <w:shd w:val="clear" w:color="000000" w:fill="FFFFFF"/>
+            <w:noWrap/>
+            <w:vAlign w:val="bottom"/>
+            <w:hideMark/>
+          </w:tcPr>
+          <w:p>
+            <w:pPr>
+              <w:spacing w:after="0" w:line="240" w:lineRule="auto"/>
+              <w:rPr>
+                <w:rFonts w:ascii="Calibri" w:eastAsia="Times New Roman" w:hAnsi="Calibri" w:cs="Calibri"/>
+                <w:color w:val="000000"/>
+                <w:lang w:val="en-US"/>
+              </w:rPr>
+            </w:pPr>
+            <w:proofErr w:type="spellStart"/>
+            <w:r>
+              <w:rPr>
+                <w:rFonts w:ascii="Calibri" w:eastAsia="Times New Roman" w:hAnsi="Calibri" w:cs="Calibri"/>
+                <w:color w:val="000000"/>
+                <w:lang w:val="en-US"/>
+              </w:rPr>
+              <w:t>cmax</w:t>
+            </w:r>
+            <w:proofErr w:type="spellEnd"/>
+          </w:p>
+        </w:tc>
+        <w:tc>
+          <w:tcPr>
+            <w:tcW w:w="1337" w:type="dxa"/>
+            <w:tcBorders>
+              <w:top w:val="nil"/>
+              <w:left w:val="nil"/>
+              <w:bottom w:val="single" w:sz="4" w:space="0" w:color="auto"/>
+              <w:right w:val="single" w:sz="4" w:space="0" w:color="auto"/>
+            </w:tcBorders>
+            <w:shd w:val="clear" w:color="000000" w:fill="FFFFFF"/>
+            <w:noWrap/>
+            <w:vAlign w:val="bottom"/>
+            <w:hideMark/>
+          </w:tcPr>
+          <w:p>
+            <w:pPr>
+              <w:spacing w:after="0" w:line="240" w:lineRule="auto"/>
+              <w:rPr>
+                <w:rFonts w:ascii="Calibri" w:eastAsia="Times New Roman" w:hAnsi="Calibri" w:cs="Calibri"/>
+                <w:color w:val="000000"/>
+                <w:lang w:val="en-US"/>
+              </w:rPr>
+            </w:pPr>
+            <w:r>
+              <w:rPr>
+                <w:rFonts w:ascii="Calibri" w:eastAsia="Times New Roman" w:hAnsi="Calibri" w:cs="Calibri"/>
+                <w:color w:val="000000"/>
+                <w:lang w:val="en-US"/>
+              </w:rPr>
+              <w:t>C</w:t>
+            </w:r>
+            <w:r>
+              <w:rPr>
+                <w:rFonts w:ascii="Calibri" w:eastAsia="Times New Roman" w:hAnsi="Calibri" w:cs="Calibri"/>
+                <w:color w:val="000000"/>
+                <w:lang w:val="en-US"/>
+              </w:rPr>
+              <w:t>zas</w:t>
+            </w:r>
+            <w:r>
+              <w:rPr>
+                <w:rFonts w:ascii="Calibri" w:eastAsia="Times New Roman" w:hAnsi="Calibri" w:cs="Calibri"/>
+                <w:color w:val="000000"/>
+                <w:lang w:val="en-US"/>
+              </w:rPr>
+              <w:t>[s]</w:t>
+            </w:r>
+            <w:bookmarkStart w:id="0" w:name="_GoBack"/>
+            <w:bookmarkEnd w:id="0"/>
+          </w:p>
+        </w:tc>
+        <w:tc>
+          <w:tcPr>
+            <w:tcW w:w="876" w:type="dxa"/>
+            <w:tcBorders>
+              <w:top w:val="nil"/>
+              <w:left w:val="nil"/>
+              <w:bottom w:val="single" w:sz="4" w:space="0" w:color="auto"/>
+              <w:right w:val="single" w:sz="4" w:space="0" w:color="auto"/>
+            </w:tcBorders>
+            <w:shd w:val="clear" w:color="000000" w:fill="FFFFFF"/>
+            <w:noWrap/>
+            <w:vAlign w:val="bottom"/>
+            <w:hideMark/>
+          </w:tcPr>
+          <w:p>
+            <w:pPr>
+              <w:spacing w:after="0" w:line="240" w:lineRule="auto"/>
+              <w:rPr>
+                <w:rFonts w:ascii="Calibri" w:eastAsia="Times New Roman" w:hAnsi="Calibri" w:cs="Calibri"/>
+                <w:color w:val="000000"/>
+                <w:lang w:val="en-US"/>
+              </w:rPr>
+            </w:pPr>
+            <w:proofErr w:type="spellStart"/>
+            <w:r>
+              <w:rPr>
+                <w:rFonts w:ascii="Calibri" w:eastAsia="Times New Roman" w:hAnsi="Calibri" w:cs="Calibri"/>
+                <w:color w:val="000000"/>
+                <w:lang w:val="en-US"/>
+              </w:rPr>
+              <w:t>cmax</w:t>
+            </w:r>
+            <w:proofErr w:type="spellEnd"/>
+          </w:p>
+        </w:tc>
+        <w:tc>
+          <w:tcPr>
+            <w:tcW w:w="1124" w:type="dxa"/>
+            <w:tcBorders>
+              <w:top w:val="nil"/>
+              <w:left w:val="nil"/>
+              <w:bottom w:val="single" w:sz="4" w:space="0" w:color="auto"/>
+              <w:right w:val="single" w:sz="4" w:space="0" w:color="auto"/>
+            </w:tcBorders>
+            <w:shd w:val="clear" w:color="000000" w:fill="FFFFFF"/>
+            <w:noWrap/>
+            <w:vAlign w:val="bottom"/>
+            <w:hideMark/>
+          </w:tcPr>
+          <w:p>
+            <w:pPr>
+              <w:spacing w:after="0" w:line="240" w:lineRule="auto"/>
+              <w:rPr>
+                <w:rFonts w:ascii="Calibri" w:eastAsia="Times New Roman" w:hAnsi="Calibri" w:cs="Calibri"/>
+                <w:color w:val="000000"/>
+                <w:lang w:val="en-US"/>
+              </w:rPr>
+            </w:pPr>
+            <w:proofErr w:type="spellStart"/>
+            <w:r>
+              <w:rPr>
+                <w:rFonts w:ascii="Calibri" w:eastAsia="Times New Roman" w:hAnsi="Calibri" w:cs="Calibri"/>
+                <w:color w:val="000000"/>
+                <w:lang w:val="en-US"/>
+              </w:rPr>
+              <w:t>C</w:t>
+            </w:r>
+            <w:r>
+              <w:rPr>
+                <w:rFonts w:ascii="Calibri" w:eastAsia="Times New Roman" w:hAnsi="Calibri" w:cs="Calibri"/>
+                <w:color w:val="000000"/>
+                <w:lang w:val="en-US"/>
+              </w:rPr>
+              <w:t>zas</w:t>
+            </w:r>
+            <w:proofErr w:type="spellEnd"/>
+            <w:r>
+              <w:rPr>
+                <w:rFonts w:ascii="Calibri" w:eastAsia="Times New Roman" w:hAnsi="Calibri" w:cs="Calibri"/>
+                <w:color w:val="000000"/>
+                <w:lang w:val="en-US"/>
+              </w:rPr>
+              <w:t>[s]</w:t>
+            </w:r>
+          </w:p>
+        </w:tc>
+      </w:tr>
+      <w:tr>
+        <w:trPr>
+          <w:trHeight w:val="300"/>
+        </w:trPr>
+        <w:tc>
+          <w:tcPr>
+            <w:tcW w:w="960" w:type="dxa"/>
+            <w:tcBorders>
+              <w:top w:val="single" w:sz="4" w:space="0" w:color="auto"/>
+              <w:left w:val="single" w:sz="4" w:space="0" w:color="auto"/>
+              <w:bottom w:val="single" w:sz="4" w:space="0" w:color="auto"/>
+              <w:right w:val="single" w:sz="4" w:space="0" w:color="auto"/>
+            </w:tcBorders>
+            <w:shd w:val="clear" w:color="auto" w:fill="auto"/>
+            <w:noWrap/>
+            <w:vAlign w:val="bottom"/>
+            <w:hideMark/>
+          </w:tcPr>
+          <w:p>
+            <w:pPr>
+              <w:spacing w:after="0" w:line="240" w:lineRule="auto"/>
+              <w:rPr>
+                <w:rFonts w:ascii="Calibri" w:eastAsia="Times New Roman" w:hAnsi="Calibri" w:cs="Calibri"/>
+                <w:color w:val="000000"/>
+                <w:lang w:val="en-US"/>
+              </w:rPr>
+            </w:pPr>
+            <w:r>
+              <w:rPr>
+                <w:rFonts w:ascii="Calibri" w:eastAsia="Times New Roman" w:hAnsi="Calibri" w:cs="Calibri"/>
+                <w:color w:val="000000"/>
+                <w:lang w:val="en-US"/>
+              </w:rPr>
+              <w:t>ta000</w:t>
+            </w:r>
+          </w:p>
+        </w:tc>
+        <w:tc>
+          <w:tcPr>
+            <w:tcW w:w="1043" w:type="dxa"/>
+            <w:tcBorders>
+              <w:top w:val="nil"/>
+              <w:left w:val="nil"/>
+              <w:bottom w:val="single" w:sz="4" w:space="0" w:color="auto"/>
+              <w:right w:val="single" w:sz="4" w:space="0" w:color="auto"/>
+            </w:tcBorders>
+            <w:shd w:val="clear" w:color="E2EFDA" w:fill="FFFFFF"/>
+            <w:noWrap/>
+            <w:vAlign w:val="bottom"/>
+            <w:hideMark/>
+          </w:tcPr>
+          <w:p>
+            <w:pPr>
+              <w:spacing w:after="0" w:line="240" w:lineRule="auto"/>
+              <w:jc w:val="right"/>
+              <w:rPr>
+                <w:rFonts w:ascii="Calibri" w:eastAsia="Times New Roman" w:hAnsi="Calibri" w:cs="Calibri"/>
+                <w:color w:val="000000"/>
+                <w:lang w:val="en-US"/>
+              </w:rPr>
+            </w:pPr>
+            <w:r>
+              <w:rPr>
+                <w:rFonts w:ascii="Calibri" w:eastAsia="Times New Roman" w:hAnsi="Calibri" w:cs="Calibri"/>
+                <w:color w:val="000000"/>
+                <w:lang w:val="en-US"/>
+              </w:rPr>
+              <w:t>32</w:t>
+            </w:r>
+          </w:p>
+        </w:tc>
+        <w:tc>
+          <w:tcPr>
+            <w:tcW w:w="1337" w:type="dxa"/>
+            <w:tcBorders>
+              <w:top w:val="nil"/>
+              <w:left w:val="nil"/>
+              <w:bottom w:val="single" w:sz="4" w:space="0" w:color="auto"/>
+              <w:right w:val="single" w:sz="4" w:space="0" w:color="auto"/>
+            </w:tcBorders>
+            <w:shd w:val="clear" w:color="E2EFDA" w:fill="FFFFFF"/>
+            <w:noWrap/>
+            <w:vAlign w:val="bottom"/>
+            <w:hideMark/>
+          </w:tcPr>
+          <w:p>
+            <w:pPr>
+              <w:spacing w:after="0" w:line="240" w:lineRule="auto"/>
+              <w:jc w:val="right"/>
+              <w:rPr>
+                <w:rFonts w:ascii="Calibri" w:eastAsia="Times New Roman" w:hAnsi="Calibri" w:cs="Calibri"/>
+                <w:color w:val="000000"/>
+                <w:lang w:val="en-US"/>
+              </w:rPr>
+            </w:pPr>
+            <w:r>
+              <w:rPr>
+                <w:rFonts w:ascii="Calibri" w:eastAsia="Times New Roman" w:hAnsi="Calibri" w:cs="Calibri"/>
+                <w:color w:val="000000"/>
+                <w:lang w:val="en-US"/>
+              </w:rPr>
+              <w:t>0,02229</w:t>
+            </w:r>
+          </w:p>
+        </w:tc>
+        <w:tc>
+          <w:tcPr>
+            <w:tcW w:w="876" w:type="dxa"/>
+            <w:tcBorders>
+              <w:top w:val="nil"/>
+              <w:left w:val="nil"/>
+              <w:bottom w:val="single" w:sz="4" w:space="0" w:color="auto"/>
+              <w:right w:val="single" w:sz="4" w:space="0" w:color="auto"/>
+            </w:tcBorders>
+            <w:shd w:val="clear" w:color="E2EFDA" w:fill="FFFFFF"/>
+            <w:noWrap/>
+            <w:vAlign w:val="bottom"/>
+            <w:hideMark/>
+          </w:tcPr>
+          <w:p>
+            <w:pPr>
+              <w:spacing w:after="0" w:line="240" w:lineRule="auto"/>
+              <w:jc w:val="right"/>
+              <w:rPr>
+                <w:rFonts w:ascii="Calibri" w:eastAsia="Times New Roman" w:hAnsi="Calibri" w:cs="Calibri"/>
+                <w:color w:val="000000"/>
+                <w:lang w:val="en-US"/>
+              </w:rPr>
+            </w:pPr>
+            <w:r>
+              <w:rPr>
+                <w:rFonts w:ascii="Calibri" w:eastAsia="Times New Roman" w:hAnsi="Calibri" w:cs="Calibri"/>
+                <w:color w:val="000000"/>
+                <w:lang w:val="en-US"/>
+              </w:rPr>
+              <w:t>36</w:t>
+            </w:r>
+          </w:p>
+        </w:tc>
+        <w:tc>
+          <w:tcPr>
+            <w:tcW w:w="1124" w:type="dxa"/>
+            <w:tcBorders>
+              <w:top w:val="nil"/>
+              <w:left w:val="nil"/>
+              <w:bottom w:val="single" w:sz="4" w:space="0" w:color="auto"/>
+              <w:right w:val="single" w:sz="4" w:space="0" w:color="auto"/>
+            </w:tcBorders>
+            <w:shd w:val="clear" w:color="E2EFDA" w:fill="FFFFFF"/>
+            <w:noWrap/>
+            <w:vAlign w:val="bottom"/>
+            <w:hideMark/>
+          </w:tcPr>
+          <w:p>
+            <w:pPr>
+              <w:spacing w:after="0" w:line="240" w:lineRule="auto"/>
+              <w:jc w:val="right"/>
+              <w:rPr>
+                <w:rFonts w:ascii="Calibri" w:eastAsia="Times New Roman" w:hAnsi="Calibri" w:cs="Calibri"/>
+                <w:color w:val="000000"/>
+                <w:lang w:val="en-US"/>
+              </w:rPr>
+            </w:pPr>
+            <w:r>
+              <w:rPr>
+                <w:rFonts w:ascii="Calibri" w:eastAsia="Times New Roman" w:hAnsi="Calibri" w:cs="Calibri"/>
+                <w:color w:val="000000"/>
+                <w:lang w:val="en-US"/>
+              </w:rPr>
+              <w:t>0,02172</w:t>
+            </w:r>
+          </w:p>
+        </w:tc>
+      </w:tr>
+      <w:tr>
+        <w:trPr>
+          <w:trHeight w:val="300"/>
+        </w:trPr>
+        <w:tc>
+          <w:tcPr>
+            <w:tcW w:w="960" w:type="dxa"/>
+            <w:tcBorders>
+              <w:top w:val="nil"/>
+              <w:left w:val="single" w:sz="4" w:space="0" w:color="auto"/>
+              <w:bottom w:val="single" w:sz="4" w:space="0" w:color="auto"/>
+              <w:right w:val="single" w:sz="4" w:space="0" w:color="auto"/>
+            </w:tcBorders>
+            <w:shd w:val="clear" w:color="auto" w:fill="auto"/>
+            <w:noWrap/>
+            <w:vAlign w:val="bottom"/>
+            <w:hideMark/>
+          </w:tcPr>
+          <w:p>
+            <w:pPr>
+              <w:spacing w:after="0" w:line="240" w:lineRule="auto"/>
+              <w:rPr>
+                <w:rFonts w:ascii="Calibri" w:eastAsia="Times New Roman" w:hAnsi="Calibri" w:cs="Calibri"/>
+                <w:color w:val="000000"/>
+                <w:lang w:val="en-US"/>
+              </w:rPr>
+            </w:pPr>
+            <w:r>
+              <w:rPr>
+                <w:rFonts w:ascii="Calibri" w:eastAsia="Times New Roman" w:hAnsi="Calibri" w:cs="Calibri"/>
+                <w:color w:val="000000"/>
+                <w:lang w:val="en-US"/>
+              </w:rPr>
+              <w:t>ta001</w:t>
+            </w:r>
+          </w:p>
+        </w:tc>
+        <w:tc>
+          <w:tcPr>
+            <w:tcW w:w="1043" w:type="dxa"/>
+            <w:tcBorders>
+              <w:top w:val="nil"/>
+              <w:left w:val="nil"/>
+              <w:bottom w:val="single" w:sz="4" w:space="0" w:color="auto"/>
+              <w:right w:val="single" w:sz="4" w:space="0" w:color="auto"/>
+            </w:tcBorders>
+            <w:shd w:val="clear" w:color="000000" w:fill="FFFFFF"/>
+            <w:noWrap/>
+            <w:vAlign w:val="bottom"/>
+            <w:hideMark/>
+          </w:tcPr>
+          <w:p>
+            <w:pPr>
+              <w:spacing w:after="0" w:line="240" w:lineRule="auto"/>
+              <w:jc w:val="right"/>
+              <w:rPr>
+                <w:rFonts w:ascii="Calibri" w:eastAsia="Times New Roman" w:hAnsi="Calibri" w:cs="Calibri"/>
+                <w:color w:val="000000"/>
+                <w:lang w:val="en-US"/>
+              </w:rPr>
+            </w:pPr>
+            <w:r>
+              <w:rPr>
+                <w:rFonts w:ascii="Calibri" w:eastAsia="Times New Roman" w:hAnsi="Calibri" w:cs="Calibri"/>
+                <w:color w:val="000000"/>
+                <w:lang w:val="en-US"/>
+              </w:rPr>
+              <w:t>1478</w:t>
+            </w:r>
+          </w:p>
+        </w:tc>
+        <w:tc>
+          <w:tcPr>
+            <w:tcW w:w="1337" w:type="dxa"/>
+            <w:tcBorders>
+              <w:top w:val="nil"/>
+              <w:left w:val="nil"/>
+              <w:bottom w:val="single" w:sz="4" w:space="0" w:color="auto"/>
+              <w:right w:val="single" w:sz="4" w:space="0" w:color="auto"/>
+            </w:tcBorders>
+            <w:shd w:val="clear" w:color="000000" w:fill="FFFFFF"/>
+            <w:noWrap/>
+            <w:vAlign w:val="bottom"/>
+            <w:hideMark/>
+          </w:tcPr>
+          <w:p>
+            <w:pPr>
+              <w:spacing w:after="0" w:line="240" w:lineRule="auto"/>
+              <w:jc w:val="right"/>
+              <w:rPr>
+                <w:rFonts w:ascii="Calibri" w:eastAsia="Times New Roman" w:hAnsi="Calibri" w:cs="Calibri"/>
+                <w:color w:val="000000"/>
+                <w:lang w:val="en-US"/>
+              </w:rPr>
+            </w:pPr>
+            <w:r>
+              <w:rPr>
+                <w:rFonts w:ascii="Calibri" w:eastAsia="Times New Roman" w:hAnsi="Calibri" w:cs="Calibri"/>
+                <w:color w:val="000000"/>
+                <w:lang w:val="en-US"/>
+              </w:rPr>
+              <w:t>0,11789</w:t>
+            </w:r>
+          </w:p>
+        </w:tc>
+        <w:tc>
+          <w:tcPr>
+            <w:tcW w:w="876" w:type="dxa"/>
+            <w:tcBorders>
+              <w:top w:val="nil"/>
+              <w:left w:val="nil"/>
+              <w:bottom w:val="single" w:sz="4" w:space="0" w:color="auto"/>
+              <w:right w:val="single" w:sz="4" w:space="0" w:color="auto"/>
+            </w:tcBorders>
+            <w:shd w:val="clear" w:color="000000" w:fill="FFFFFF"/>
+            <w:noWrap/>
+            <w:vAlign w:val="bottom"/>
+            <w:hideMark/>
+          </w:tcPr>
+          <w:p>
+            <w:pPr>
+              <w:spacing w:after="0" w:line="240" w:lineRule="auto"/>
+              <w:jc w:val="right"/>
+              <w:rPr>
+                <w:rFonts w:ascii="Calibri" w:eastAsia="Times New Roman" w:hAnsi="Calibri" w:cs="Calibri"/>
+                <w:color w:val="000000"/>
+                <w:lang w:val="en-US"/>
+              </w:rPr>
+            </w:pPr>
+            <w:r>
+              <w:rPr>
+                <w:rFonts w:ascii="Calibri" w:eastAsia="Times New Roman" w:hAnsi="Calibri" w:cs="Calibri"/>
+                <w:color w:val="000000"/>
+                <w:lang w:val="en-US"/>
+              </w:rPr>
+              <w:t>1482</w:t>
+            </w:r>
+          </w:p>
+        </w:tc>
+        <w:tc>
+          <w:tcPr>
+            <w:tcW w:w="1124" w:type="dxa"/>
+            <w:tcBorders>
+              <w:top w:val="nil"/>
+              <w:left w:val="nil"/>
+              <w:bottom w:val="single" w:sz="4" w:space="0" w:color="auto"/>
+              <w:right w:val="single" w:sz="4" w:space="0" w:color="auto"/>
+            </w:tcBorders>
+            <w:shd w:val="clear" w:color="000000" w:fill="FFFFFF"/>
+            <w:noWrap/>
+            <w:vAlign w:val="bottom"/>
+            <w:hideMark/>
+          </w:tcPr>
+          <w:p>
+            <w:pPr>
+              <w:spacing w:after="0" w:line="240" w:lineRule="auto"/>
+              <w:jc w:val="right"/>
+              <w:rPr>
+                <w:rFonts w:ascii="Calibri" w:eastAsia="Times New Roman" w:hAnsi="Calibri" w:cs="Calibri"/>
+                <w:color w:val="000000"/>
+                <w:lang w:val="en-US"/>
+              </w:rPr>
+            </w:pPr>
+            <w:r>
+              <w:rPr>
+                <w:rFonts w:ascii="Calibri" w:eastAsia="Times New Roman" w:hAnsi="Calibri" w:cs="Calibri"/>
+                <w:color w:val="000000"/>
+                <w:lang w:val="en-US"/>
+              </w:rPr>
+              <w:t>0,10603</w:t>
+            </w:r>
+          </w:p>
+        </w:tc>
+      </w:tr>
+      <w:tr>
+        <w:trPr>
+          <w:trHeight w:val="300"/>
+        </w:trPr>
+        <w:tc>
+          <w:tcPr>
+            <w:tcW w:w="960" w:type="dxa"/>
+            <w:tcBorders>
+              <w:top w:val="nil"/>
+              <w:left w:val="single" w:sz="4" w:space="0" w:color="auto"/>
+              <w:bottom w:val="single" w:sz="4" w:space="0" w:color="auto"/>
+              <w:right w:val="single" w:sz="4" w:space="0" w:color="auto"/>
+            </w:tcBorders>
+            <w:shd w:val="clear" w:color="auto" w:fill="auto"/>
+            <w:noWrap/>
+            <w:vAlign w:val="bottom"/>
+            <w:hideMark/>
+          </w:tcPr>
+          <w:p>
+            <w:pPr>
+              <w:spacing w:after="0" w:line="240" w:lineRule="auto"/>
+              <w:rPr>
+                <w:rFonts w:ascii="Calibri" w:eastAsia="Times New Roman" w:hAnsi="Calibri" w:cs="Calibri"/>
+                <w:color w:val="000000"/>
+                <w:lang w:val="en-US"/>
+              </w:rPr>
+            </w:pPr>
+            <w:r>
+              <w:rPr>
+                <w:rFonts w:ascii="Calibri" w:eastAsia="Times New Roman" w:hAnsi="Calibri" w:cs="Calibri"/>
+                <w:color w:val="000000"/>
+                <w:lang w:val="en-US"/>
+              </w:rPr>
+              <w:t>ta002</w:t>
+            </w:r>
+          </w:p>
+        </w:tc>
+        <w:tc>
+          <w:tcPr>
+            <w:tcW w:w="1043" w:type="dxa"/>
+            <w:tcBorders>
+              <w:top w:val="nil"/>
+              <w:left w:val="nil"/>
+              <w:bottom w:val="single" w:sz="4" w:space="0" w:color="auto"/>
+              <w:right w:val="single" w:sz="4" w:space="0" w:color="auto"/>
+            </w:tcBorders>
+            <w:shd w:val="clear" w:color="E2EFDA" w:fill="FFFFFF"/>
+            <w:noWrap/>
+            <w:vAlign w:val="bottom"/>
+            <w:hideMark/>
+          </w:tcPr>
+          <w:p>
+            <w:pPr>
+              <w:spacing w:after="0" w:line="240" w:lineRule="auto"/>
+              <w:jc w:val="right"/>
+              <w:rPr>
+                <w:rFonts w:ascii="Calibri" w:eastAsia="Times New Roman" w:hAnsi="Calibri" w:cs="Calibri"/>
+                <w:color w:val="000000"/>
+                <w:lang w:val="en-US"/>
+              </w:rPr>
+            </w:pPr>
+            <w:r>
+              <w:rPr>
+                <w:rFonts w:ascii="Calibri" w:eastAsia="Times New Roman" w:hAnsi="Calibri" w:cs="Calibri"/>
+                <w:color w:val="000000"/>
+                <w:lang w:val="en-US"/>
+              </w:rPr>
+              <w:t>1520</w:t>
+            </w:r>
+          </w:p>
+        </w:tc>
+        <w:tc>
+          <w:tcPr>
+            <w:tcW w:w="1337" w:type="dxa"/>
+            <w:tcBorders>
+              <w:top w:val="nil"/>
+              <w:left w:val="nil"/>
+              <w:bottom w:val="single" w:sz="4" w:space="0" w:color="auto"/>
+              <w:right w:val="single" w:sz="4" w:space="0" w:color="auto"/>
+            </w:tcBorders>
+            <w:shd w:val="clear" w:color="E2EFDA" w:fill="FFFFFF"/>
+            <w:noWrap/>
+            <w:vAlign w:val="bottom"/>
+            <w:hideMark/>
+          </w:tcPr>
+          <w:p>
+            <w:pPr>
+              <w:spacing w:after="0" w:line="240" w:lineRule="auto"/>
+              <w:jc w:val="right"/>
+              <w:rPr>
+                <w:rFonts w:ascii="Calibri" w:eastAsia="Times New Roman" w:hAnsi="Calibri" w:cs="Calibri"/>
+                <w:color w:val="000000"/>
+                <w:lang w:val="en-US"/>
+              </w:rPr>
+            </w:pPr>
+            <w:r>
+              <w:rPr>
+                <w:rFonts w:ascii="Calibri" w:eastAsia="Times New Roman" w:hAnsi="Calibri" w:cs="Calibri"/>
+                <w:color w:val="000000"/>
+                <w:lang w:val="en-US"/>
+              </w:rPr>
+              <w:t>0,12439</w:t>
+            </w:r>
+          </w:p>
+        </w:tc>
+        <w:tc>
+          <w:tcPr>
+            <w:tcW w:w="876" w:type="dxa"/>
+            <w:tcBorders>
+              <w:top w:val="nil"/>
+              <w:left w:val="nil"/>
+              <w:bottom w:val="single" w:sz="4" w:space="0" w:color="auto"/>
+              <w:right w:val="single" w:sz="4" w:space="0" w:color="auto"/>
+            </w:tcBorders>
+            <w:shd w:val="clear" w:color="E2EFDA" w:fill="FFFFFF"/>
+            <w:noWrap/>
+            <w:vAlign w:val="bottom"/>
+            <w:hideMark/>
+          </w:tcPr>
+          <w:p>
+            <w:pPr>
+              <w:spacing w:after="0" w:line="240" w:lineRule="auto"/>
+              <w:jc w:val="right"/>
+              <w:rPr>
+                <w:rFonts w:ascii="Calibri" w:eastAsia="Times New Roman" w:hAnsi="Calibri" w:cs="Calibri"/>
+                <w:color w:val="000000"/>
+                <w:lang w:val="en-US"/>
+              </w:rPr>
+            </w:pPr>
+            <w:r>
+              <w:rPr>
+                <w:rFonts w:ascii="Calibri" w:eastAsia="Times New Roman" w:hAnsi="Calibri" w:cs="Calibri"/>
+                <w:color w:val="000000"/>
+                <w:lang w:val="en-US"/>
+              </w:rPr>
+              <w:t>1552</w:t>
+            </w:r>
+          </w:p>
+        </w:tc>
+        <w:tc>
+          <w:tcPr>
+            <w:tcW w:w="1124" w:type="dxa"/>
+            <w:tcBorders>
+              <w:top w:val="nil"/>
+              <w:left w:val="nil"/>
+              <w:bottom w:val="single" w:sz="4" w:space="0" w:color="auto"/>
+              <w:right w:val="single" w:sz="4" w:space="0" w:color="auto"/>
+            </w:tcBorders>
+            <w:shd w:val="clear" w:color="E2EFDA" w:fill="FFFFFF"/>
+            <w:noWrap/>
+            <w:vAlign w:val="bottom"/>
+            <w:hideMark/>
+          </w:tcPr>
+          <w:p>
+            <w:pPr>
+              <w:spacing w:after="0" w:line="240" w:lineRule="auto"/>
+              <w:jc w:val="right"/>
+              <w:rPr>
+                <w:rFonts w:ascii="Calibri" w:eastAsia="Times New Roman" w:hAnsi="Calibri" w:cs="Calibri"/>
+                <w:color w:val="000000"/>
+                <w:lang w:val="en-US"/>
+              </w:rPr>
+            </w:pPr>
+            <w:r>
+              <w:rPr>
+                <w:rFonts w:ascii="Calibri" w:eastAsia="Times New Roman" w:hAnsi="Calibri" w:cs="Calibri"/>
+                <w:color w:val="000000"/>
+                <w:lang w:val="en-US"/>
+              </w:rPr>
+              <w:t>0,10759</w:t>
+            </w:r>
+          </w:p>
+        </w:tc>
+      </w:tr>
+      <w:tr>
+        <w:trPr>
+          <w:trHeight w:val="300"/>
+        </w:trPr>
+        <w:tc>
+          <w:tcPr>
+            <w:tcW w:w="960" w:type="dxa"/>
+            <w:tcBorders>
+              <w:top w:val="nil"/>
+              <w:left w:val="single" w:sz="4" w:space="0" w:color="auto"/>
+              <w:bottom w:val="single" w:sz="4" w:space="0" w:color="auto"/>
+              <w:right w:val="single" w:sz="4" w:space="0" w:color="auto"/>
+            </w:tcBorders>
+            <w:shd w:val="clear" w:color="auto" w:fill="auto"/>
+            <w:noWrap/>
+            <w:vAlign w:val="bottom"/>
+            <w:hideMark/>
+          </w:tcPr>
+          <w:p>
+            <w:pPr>
+              <w:spacing w:after="0" w:line="240" w:lineRule="auto"/>
+              <w:rPr>
+                <w:rFonts w:ascii="Calibri" w:eastAsia="Times New Roman" w:hAnsi="Calibri" w:cs="Calibri"/>
+                <w:color w:val="000000"/>
+                <w:lang w:val="en-US"/>
+              </w:rPr>
+            </w:pPr>
+            <w:r>
+              <w:rPr>
+                <w:rFonts w:ascii="Calibri" w:eastAsia="Times New Roman" w:hAnsi="Calibri" w:cs="Calibri"/>
+                <w:color w:val="000000"/>
+                <w:lang w:val="en-US"/>
+              </w:rPr>
+              <w:t>ta003</w:t>
+            </w:r>
+          </w:p>
+        </w:tc>
+        <w:tc>
+          <w:tcPr>
+            <w:tcW w:w="1043" w:type="dxa"/>
+            <w:tcBorders>
+              <w:top w:val="nil"/>
+              <w:left w:val="nil"/>
+              <w:bottom w:val="single" w:sz="4" w:space="0" w:color="auto"/>
+              <w:right w:val="single" w:sz="4" w:space="0" w:color="auto"/>
+            </w:tcBorders>
+            <w:shd w:val="clear" w:color="000000" w:fill="FFFFFF"/>
+            <w:noWrap/>
+            <w:vAlign w:val="bottom"/>
+            <w:hideMark/>
+          </w:tcPr>
+          <w:p>
+            <w:pPr>
+              <w:spacing w:after="0" w:line="240" w:lineRule="auto"/>
+              <w:jc w:val="right"/>
+              <w:rPr>
+                <w:rFonts w:ascii="Calibri" w:eastAsia="Times New Roman" w:hAnsi="Calibri" w:cs="Calibri"/>
+                <w:color w:val="000000"/>
+                <w:lang w:val="en-US"/>
+              </w:rPr>
+            </w:pPr>
+            <w:r>
+              <w:rPr>
+                <w:rFonts w:ascii="Calibri" w:eastAsia="Times New Roman" w:hAnsi="Calibri" w:cs="Calibri"/>
+                <w:color w:val="000000"/>
+                <w:lang w:val="en-US"/>
+              </w:rPr>
+              <w:t>1434</w:t>
+            </w:r>
+          </w:p>
+        </w:tc>
+        <w:tc>
+          <w:tcPr>
+            <w:tcW w:w="1337" w:type="dxa"/>
+            <w:tcBorders>
+              <w:top w:val="nil"/>
+              <w:left w:val="nil"/>
+              <w:bottom w:val="single" w:sz="4" w:space="0" w:color="auto"/>
+              <w:right w:val="single" w:sz="4" w:space="0" w:color="auto"/>
+            </w:tcBorders>
+            <w:shd w:val="clear" w:color="000000" w:fill="FFFFFF"/>
+            <w:noWrap/>
+            <w:vAlign w:val="bottom"/>
+            <w:hideMark/>
+          </w:tcPr>
+          <w:p>
+            <w:pPr>
+              <w:spacing w:after="0" w:line="240" w:lineRule="auto"/>
+              <w:jc w:val="right"/>
+              <w:rPr>
+                <w:rFonts w:ascii="Calibri" w:eastAsia="Times New Roman" w:hAnsi="Calibri" w:cs="Calibri"/>
+                <w:color w:val="000000"/>
+                <w:lang w:val="en-US"/>
+              </w:rPr>
+            </w:pPr>
+            <w:r>
+              <w:rPr>
+                <w:rFonts w:ascii="Calibri" w:eastAsia="Times New Roman" w:hAnsi="Calibri" w:cs="Calibri"/>
+                <w:color w:val="000000"/>
+                <w:lang w:val="en-US"/>
+              </w:rPr>
+              <w:t>0,10932</w:t>
+            </w:r>
+          </w:p>
+        </w:tc>
+        <w:tc>
+          <w:tcPr>
+            <w:tcW w:w="876" w:type="dxa"/>
+            <w:tcBorders>
+              <w:top w:val="nil"/>
+              <w:left w:val="nil"/>
+              <w:bottom w:val="single" w:sz="4" w:space="0" w:color="auto"/>
+              <w:right w:val="single" w:sz="4" w:space="0" w:color="auto"/>
+            </w:tcBorders>
+            <w:shd w:val="clear" w:color="000000" w:fill="FFFFFF"/>
+            <w:noWrap/>
+            <w:vAlign w:val="bottom"/>
+            <w:hideMark/>
+          </w:tcPr>
+          <w:p>
+            <w:pPr>
+              <w:spacing w:after="0" w:line="240" w:lineRule="auto"/>
+              <w:jc w:val="right"/>
+              <w:rPr>
+                <w:rFonts w:ascii="Calibri" w:eastAsia="Times New Roman" w:hAnsi="Calibri" w:cs="Calibri"/>
+                <w:color w:val="000000"/>
+                <w:lang w:val="en-US"/>
+              </w:rPr>
+            </w:pPr>
+            <w:r>
+              <w:rPr>
+                <w:rFonts w:ascii="Calibri" w:eastAsia="Times New Roman" w:hAnsi="Calibri" w:cs="Calibri"/>
+                <w:color w:val="000000"/>
+                <w:lang w:val="en-US"/>
+              </w:rPr>
+              <w:t>1489</w:t>
+            </w:r>
+          </w:p>
+        </w:tc>
+        <w:tc>
+          <w:tcPr>
+            <w:tcW w:w="1124" w:type="dxa"/>
+            <w:tcBorders>
+              <w:top w:val="nil"/>
+              <w:left w:val="nil"/>
+              <w:bottom w:val="single" w:sz="4" w:space="0" w:color="auto"/>
+              <w:right w:val="single" w:sz="4" w:space="0" w:color="auto"/>
+            </w:tcBorders>
+            <w:shd w:val="clear" w:color="000000" w:fill="FFFFFF"/>
+            <w:noWrap/>
+            <w:vAlign w:val="bottom"/>
+            <w:hideMark/>
+          </w:tcPr>
+          <w:p>
+            <w:pPr>
+              <w:spacing w:after="0" w:line="240" w:lineRule="auto"/>
+              <w:jc w:val="right"/>
+              <w:rPr>
+                <w:rFonts w:ascii="Calibri" w:eastAsia="Times New Roman" w:hAnsi="Calibri" w:cs="Calibri"/>
+                <w:color w:val="000000"/>
+                <w:lang w:val="en-US"/>
+              </w:rPr>
+            </w:pPr>
+            <w:r>
+              <w:rPr>
+                <w:rFonts w:ascii="Calibri" w:eastAsia="Times New Roman" w:hAnsi="Calibri" w:cs="Calibri"/>
+                <w:color w:val="000000"/>
+                <w:lang w:val="en-US"/>
+              </w:rPr>
+              <w:t>0,10665</w:t>
+            </w:r>
+          </w:p>
+        </w:tc>
+      </w:tr>
+      <w:tr>
+        <w:trPr>
+          <w:trHeight w:val="300"/>
+        </w:trPr>
+        <w:tc>
+          <w:tcPr>
+            <w:tcW w:w="960" w:type="dxa"/>
+            <w:tcBorders>
+              <w:top w:val="nil"/>
+              <w:left w:val="single" w:sz="4" w:space="0" w:color="auto"/>
+              <w:bottom w:val="single" w:sz="4" w:space="0" w:color="auto"/>
+              <w:right w:val="single" w:sz="4" w:space="0" w:color="auto"/>
+            </w:tcBorders>
+            <w:shd w:val="clear" w:color="auto" w:fill="auto"/>
+            <w:noWrap/>
+            <w:vAlign w:val="bottom"/>
+            <w:hideMark/>
+          </w:tcPr>
+          <w:p>
+            <w:pPr>
+              <w:spacing w:after="0" w:line="240" w:lineRule="auto"/>
+              <w:rPr>
+                <w:rFonts w:ascii="Calibri" w:eastAsia="Times New Roman" w:hAnsi="Calibri" w:cs="Calibri"/>
+                <w:color w:val="000000"/>
+                <w:lang w:val="en-US"/>
+              </w:rPr>
+            </w:pPr>
+            <w:r>
+              <w:rPr>
+                <w:rFonts w:ascii="Calibri" w:eastAsia="Times New Roman" w:hAnsi="Calibri" w:cs="Calibri"/>
+                <w:color w:val="000000"/>
+                <w:lang w:val="en-US"/>
+              </w:rPr>
+              <w:t>ta004</w:t>
+            </w:r>
+          </w:p>
+        </w:tc>
+        <w:tc>
+          <w:tcPr>
+            <w:tcW w:w="1043" w:type="dxa"/>
+            <w:tcBorders>
+              <w:top w:val="nil"/>
+              <w:left w:val="nil"/>
+              <w:bottom w:val="single" w:sz="4" w:space="0" w:color="auto"/>
+              <w:right w:val="single" w:sz="4" w:space="0" w:color="auto"/>
+            </w:tcBorders>
+            <w:shd w:val="clear" w:color="E2EFDA" w:fill="FFFFFF"/>
+            <w:noWrap/>
+            <w:vAlign w:val="bottom"/>
+            <w:hideMark/>
+          </w:tcPr>
+          <w:p>
+            <w:pPr>
+              <w:spacing w:after="0" w:line="240" w:lineRule="auto"/>
+              <w:jc w:val="right"/>
+              <w:rPr>
+                <w:rFonts w:ascii="Calibri" w:eastAsia="Times New Roman" w:hAnsi="Calibri" w:cs="Calibri"/>
+                <w:color w:val="000000"/>
+                <w:lang w:val="en-US"/>
+              </w:rPr>
+            </w:pPr>
+            <w:r>
+              <w:rPr>
+                <w:rFonts w:ascii="Calibri" w:eastAsia="Times New Roman" w:hAnsi="Calibri" w:cs="Calibri"/>
+                <w:color w:val="000000"/>
+                <w:lang w:val="en-US"/>
+              </w:rPr>
+              <w:t>1561</w:t>
+            </w:r>
+          </w:p>
+        </w:tc>
+        <w:tc>
+          <w:tcPr>
+            <w:tcW w:w="1337" w:type="dxa"/>
+            <w:tcBorders>
+              <w:top w:val="nil"/>
+              <w:left w:val="nil"/>
+              <w:bottom w:val="single" w:sz="4" w:space="0" w:color="auto"/>
+              <w:right w:val="single" w:sz="4" w:space="0" w:color="auto"/>
+            </w:tcBorders>
+            <w:shd w:val="clear" w:color="E2EFDA" w:fill="FFFFFF"/>
+            <w:noWrap/>
+            <w:vAlign w:val="bottom"/>
+            <w:hideMark/>
+          </w:tcPr>
+          <w:p>
+            <w:pPr>
+              <w:spacing w:after="0" w:line="240" w:lineRule="auto"/>
+              <w:jc w:val="right"/>
+              <w:rPr>
+                <w:rFonts w:ascii="Calibri" w:eastAsia="Times New Roman" w:hAnsi="Calibri" w:cs="Calibri"/>
+                <w:color w:val="000000"/>
+                <w:lang w:val="en-US"/>
+              </w:rPr>
+            </w:pPr>
+            <w:r>
+              <w:rPr>
+                <w:rFonts w:ascii="Calibri" w:eastAsia="Times New Roman" w:hAnsi="Calibri" w:cs="Calibri"/>
+                <w:color w:val="000000"/>
+                <w:lang w:val="en-US"/>
+              </w:rPr>
+              <w:t>0,10895</w:t>
+            </w:r>
+          </w:p>
+        </w:tc>
+        <w:tc>
+          <w:tcPr>
+            <w:tcW w:w="876" w:type="dxa"/>
+            <w:tcBorders>
+              <w:top w:val="nil"/>
+              <w:left w:val="nil"/>
+              <w:bottom w:val="single" w:sz="4" w:space="0" w:color="auto"/>
+              <w:right w:val="single" w:sz="4" w:space="0" w:color="auto"/>
+            </w:tcBorders>
+            <w:shd w:val="clear" w:color="E2EFDA" w:fill="FFFFFF"/>
+            <w:noWrap/>
+            <w:vAlign w:val="bottom"/>
+            <w:hideMark/>
+          </w:tcPr>
+          <w:p>
+            <w:pPr>
+              <w:spacing w:after="0" w:line="240" w:lineRule="auto"/>
+              <w:jc w:val="right"/>
+              <w:rPr>
+                <w:rFonts w:ascii="Calibri" w:eastAsia="Times New Roman" w:hAnsi="Calibri" w:cs="Calibri"/>
+                <w:color w:val="000000"/>
+                <w:lang w:val="en-US"/>
+              </w:rPr>
+            </w:pPr>
+            <w:r>
+              <w:rPr>
+                <w:rFonts w:ascii="Calibri" w:eastAsia="Times New Roman" w:hAnsi="Calibri" w:cs="Calibri"/>
+                <w:color w:val="000000"/>
+                <w:lang w:val="en-US"/>
+              </w:rPr>
+              <w:t>1653</w:t>
+            </w:r>
+          </w:p>
+        </w:tc>
+        <w:tc>
+          <w:tcPr>
+            <w:tcW w:w="1124" w:type="dxa"/>
+            <w:tcBorders>
+              <w:top w:val="nil"/>
+              <w:left w:val="nil"/>
+              <w:bottom w:val="single" w:sz="4" w:space="0" w:color="auto"/>
+              <w:right w:val="single" w:sz="4" w:space="0" w:color="auto"/>
+            </w:tcBorders>
+            <w:shd w:val="clear" w:color="E2EFDA" w:fill="FFFFFF"/>
+            <w:noWrap/>
+            <w:vAlign w:val="bottom"/>
+            <w:hideMark/>
+          </w:tcPr>
+          <w:p>
+            <w:pPr>
+              <w:spacing w:after="0" w:line="240" w:lineRule="auto"/>
+              <w:jc w:val="right"/>
+              <w:rPr>
+                <w:rFonts w:ascii="Calibri" w:eastAsia="Times New Roman" w:hAnsi="Calibri" w:cs="Calibri"/>
+                <w:color w:val="000000"/>
+                <w:lang w:val="en-US"/>
+              </w:rPr>
+            </w:pPr>
+            <w:r>
+              <w:rPr>
+                <w:rFonts w:ascii="Calibri" w:eastAsia="Times New Roman" w:hAnsi="Calibri" w:cs="Calibri"/>
+                <w:color w:val="000000"/>
+                <w:lang w:val="en-US"/>
+              </w:rPr>
+              <w:t>0,10630</w:t>
+            </w:r>
+          </w:p>
+        </w:tc>
+      </w:tr>
+      <w:tr>
+        <w:trPr>
+          <w:trHeight w:val="300"/>
+        </w:trPr>
+        <w:tc>
+          <w:tcPr>
+            <w:tcW w:w="960" w:type="dxa"/>
+            <w:tcBorders>
+              <w:top w:val="nil"/>
+              <w:left w:val="single" w:sz="4" w:space="0" w:color="auto"/>
+              <w:bottom w:val="single" w:sz="4" w:space="0" w:color="auto"/>
+              <w:right w:val="single" w:sz="4" w:space="0" w:color="auto"/>
+            </w:tcBorders>
+            <w:shd w:val="clear" w:color="auto" w:fill="auto"/>
+            <w:noWrap/>
+            <w:vAlign w:val="bottom"/>
+            <w:hideMark/>
+          </w:tcPr>
+          <w:p>
+            <w:pPr>
+              <w:spacing w:after="0" w:line="240" w:lineRule="auto"/>
+              <w:rPr>
+                <w:rFonts w:ascii="Calibri" w:eastAsia="Times New Roman" w:hAnsi="Calibri" w:cs="Calibri"/>
+                <w:color w:val="000000"/>
+                <w:lang w:val="en-US"/>
+              </w:rPr>
+            </w:pPr>
+            <w:r>
+              <w:rPr>
+                <w:rFonts w:ascii="Calibri" w:eastAsia="Times New Roman" w:hAnsi="Calibri" w:cs="Calibri"/>
+                <w:color w:val="000000"/>
+                <w:lang w:val="en-US"/>
+              </w:rPr>
+              <w:lastRenderedPageBreak/>
+              <w:t>ta024</w:t>
+            </w:r>
+          </w:p>
+        </w:tc>
+        <w:tc>
+          <w:tcPr>
+            <w:tcW w:w="1043" w:type="dxa"/>
+            <w:tcBorders>
+              <w:top w:val="nil"/>
+              <w:left w:val="nil"/>
+              <w:bottom w:val="single" w:sz="4" w:space="0" w:color="auto"/>
+              <w:right w:val="single" w:sz="4" w:space="0" w:color="auto"/>
+            </w:tcBorders>
+            <w:shd w:val="clear" w:color="000000" w:fill="FFFFFF"/>
+            <w:noWrap/>
+            <w:vAlign w:val="bottom"/>
+            <w:hideMark/>
+          </w:tcPr>
+          <w:p>
+            <w:pPr>
+              <w:spacing w:after="0" w:line="240" w:lineRule="auto"/>
+              <w:jc w:val="right"/>
+              <w:rPr>
+                <w:rFonts w:ascii="Calibri" w:eastAsia="Times New Roman" w:hAnsi="Calibri" w:cs="Calibri"/>
+                <w:color w:val="000000"/>
+                <w:lang w:val="en-US"/>
+              </w:rPr>
+            </w:pPr>
+            <w:r>
+              <w:rPr>
+                <w:rFonts w:ascii="Calibri" w:eastAsia="Times New Roman" w:hAnsi="Calibri" w:cs="Calibri"/>
+                <w:color w:val="000000"/>
+                <w:lang w:val="en-US"/>
+              </w:rPr>
+              <w:t>2660</w:t>
+            </w:r>
+          </w:p>
+        </w:tc>
+        <w:tc>
+          <w:tcPr>
+            <w:tcW w:w="1337" w:type="dxa"/>
+            <w:tcBorders>
+              <w:top w:val="nil"/>
+              <w:left w:val="nil"/>
+              <w:bottom w:val="single" w:sz="4" w:space="0" w:color="auto"/>
+              <w:right w:val="single" w:sz="4" w:space="0" w:color="auto"/>
+            </w:tcBorders>
+            <w:shd w:val="clear" w:color="000000" w:fill="FFFFFF"/>
+            <w:noWrap/>
+            <w:vAlign w:val="bottom"/>
+            <w:hideMark/>
+          </w:tcPr>
+          <w:p>
+            <w:pPr>
+              <w:spacing w:after="0" w:line="240" w:lineRule="auto"/>
+              <w:jc w:val="right"/>
+              <w:rPr>
+                <w:rFonts w:ascii="Calibri" w:eastAsia="Times New Roman" w:hAnsi="Calibri" w:cs="Calibri"/>
+                <w:color w:val="000000"/>
+                <w:lang w:val="en-US"/>
+              </w:rPr>
+            </w:pPr>
+            <w:r>
+              <w:rPr>
+                <w:rFonts w:ascii="Calibri" w:eastAsia="Times New Roman" w:hAnsi="Calibri" w:cs="Calibri"/>
+                <w:color w:val="000000"/>
+                <w:lang w:val="en-US"/>
+              </w:rPr>
+              <w:t>0,39868</w:t>
+            </w:r>
+          </w:p>
+        </w:tc>
+        <w:tc>
+          <w:tcPr>
+            <w:tcW w:w="876" w:type="dxa"/>
+            <w:tcBorders>
+              <w:top w:val="nil"/>
+              <w:left w:val="nil"/>
+              <w:bottom w:val="single" w:sz="4" w:space="0" w:color="auto"/>
+              <w:right w:val="single" w:sz="4" w:space="0" w:color="auto"/>
+            </w:tcBorders>
+            <w:shd w:val="clear" w:color="000000" w:fill="FFFFFF"/>
+            <w:noWrap/>
+            <w:vAlign w:val="bottom"/>
+            <w:hideMark/>
+          </w:tcPr>
+          <w:p>
+            <w:pPr>
+              <w:spacing w:after="0" w:line="240" w:lineRule="auto"/>
+              <w:jc w:val="right"/>
+              <w:rPr>
+                <w:rFonts w:ascii="Calibri" w:eastAsia="Times New Roman" w:hAnsi="Calibri" w:cs="Calibri"/>
+                <w:color w:val="000000"/>
+                <w:lang w:val="en-US"/>
+              </w:rPr>
+            </w:pPr>
+            <w:r>
+              <w:rPr>
+                <w:rFonts w:ascii="Calibri" w:eastAsia="Times New Roman" w:hAnsi="Calibri" w:cs="Calibri"/>
+                <w:color w:val="000000"/>
+                <w:lang w:val="en-US"/>
+              </w:rPr>
+              <w:t>2674</w:t>
+            </w:r>
+          </w:p>
+        </w:tc>
+        <w:tc>
+          <w:tcPr>
+            <w:tcW w:w="1124" w:type="dxa"/>
+            <w:tcBorders>
+              <w:top w:val="nil"/>
+              <w:left w:val="nil"/>
+              <w:bottom w:val="single" w:sz="4" w:space="0" w:color="auto"/>
+              <w:right w:val="single" w:sz="4" w:space="0" w:color="auto"/>
+            </w:tcBorders>
+            <w:shd w:val="clear" w:color="000000" w:fill="FFFFFF"/>
+            <w:noWrap/>
+            <w:vAlign w:val="bottom"/>
+            <w:hideMark/>
+          </w:tcPr>
+          <w:p>
+            <w:pPr>
+              <w:spacing w:after="0" w:line="240" w:lineRule="auto"/>
+              <w:jc w:val="right"/>
+              <w:rPr>
+                <w:rFonts w:ascii="Calibri" w:eastAsia="Times New Roman" w:hAnsi="Calibri" w:cs="Calibri"/>
+                <w:color w:val="000000"/>
+                <w:lang w:val="en-US"/>
+              </w:rPr>
+            </w:pPr>
+            <w:r>
+              <w:rPr>
+                <w:rFonts w:ascii="Calibri" w:eastAsia="Times New Roman" w:hAnsi="Calibri" w:cs="Calibri"/>
+                <w:color w:val="000000"/>
+                <w:lang w:val="en-US"/>
+              </w:rPr>
+              <w:t>0,39001</w:t>
+            </w:r>
+          </w:p>
+        </w:tc>
+      </w:tr>
+      <w:tr>
+        <w:trPr>
+          <w:trHeight w:val="300"/>
+        </w:trPr>
+        <w:tc>
+          <w:tcPr>
+            <w:tcW w:w="960" w:type="dxa"/>
+            <w:tcBorders>
+              <w:top w:val="nil"/>
+              <w:left w:val="single" w:sz="4" w:space="0" w:color="auto"/>
+              <w:bottom w:val="single" w:sz="4" w:space="0" w:color="auto"/>
+              <w:right w:val="single" w:sz="4" w:space="0" w:color="auto"/>
+            </w:tcBorders>
+            <w:shd w:val="clear" w:color="auto" w:fill="auto"/>
+            <w:noWrap/>
+            <w:vAlign w:val="bottom"/>
+            <w:hideMark/>
+          </w:tcPr>
+          <w:p>
+            <w:pPr>
+              <w:spacing w:after="0" w:line="240" w:lineRule="auto"/>
+              <w:rPr>
+                <w:rFonts w:ascii="Calibri" w:eastAsia="Times New Roman" w:hAnsi="Calibri" w:cs="Calibri"/>
+                <w:color w:val="000000"/>
+                <w:lang w:val="en-US"/>
+              </w:rPr>
+            </w:pPr>
+            <w:r>
+              <w:rPr>
+                <w:rFonts w:ascii="Calibri" w:eastAsia="Times New Roman" w:hAnsi="Calibri" w:cs="Calibri"/>
+                <w:color w:val="000000"/>
+                <w:lang w:val="en-US"/>
+              </w:rPr>
+              <w:t>ta025</w:t>
+            </w:r>
+          </w:p>
+        </w:tc>
+        <w:tc>
+          <w:tcPr>
+            <w:tcW w:w="1043" w:type="dxa"/>
+            <w:tcBorders>
+              <w:top w:val="nil"/>
+              <w:left w:val="nil"/>
+              <w:bottom w:val="single" w:sz="4" w:space="0" w:color="auto"/>
+              <w:right w:val="single" w:sz="4" w:space="0" w:color="auto"/>
+            </w:tcBorders>
+            <w:shd w:val="clear" w:color="E2EFDA" w:fill="FFFFFF"/>
+            <w:noWrap/>
+            <w:vAlign w:val="bottom"/>
+            <w:hideMark/>
+          </w:tcPr>
+          <w:p>
+            <w:pPr>
+              <w:spacing w:after="0" w:line="240" w:lineRule="auto"/>
+              <w:jc w:val="right"/>
+              <w:rPr>
+                <w:rFonts w:ascii="Calibri" w:eastAsia="Times New Roman" w:hAnsi="Calibri" w:cs="Calibri"/>
+                <w:color w:val="000000"/>
+                <w:lang w:val="en-US"/>
+              </w:rPr>
+            </w:pPr>
+            <w:r>
+              <w:rPr>
+                <w:rFonts w:ascii="Calibri" w:eastAsia="Times New Roman" w:hAnsi="Calibri" w:cs="Calibri"/>
+                <w:color w:val="000000"/>
+                <w:lang w:val="en-US"/>
+              </w:rPr>
+              <w:t>2768</w:t>
+            </w:r>
+          </w:p>
+        </w:tc>
+        <w:tc>
+          <w:tcPr>
+            <w:tcW w:w="1337" w:type="dxa"/>
+            <w:tcBorders>
+              <w:top w:val="nil"/>
+              <w:left w:val="nil"/>
+              <w:bottom w:val="single" w:sz="4" w:space="0" w:color="auto"/>
+              <w:right w:val="single" w:sz="4" w:space="0" w:color="auto"/>
+            </w:tcBorders>
+            <w:shd w:val="clear" w:color="E2EFDA" w:fill="FFFFFF"/>
+            <w:noWrap/>
+            <w:vAlign w:val="bottom"/>
+            <w:hideMark/>
+          </w:tcPr>
+          <w:p>
+            <w:pPr>
+              <w:spacing w:after="0" w:line="240" w:lineRule="auto"/>
+              <w:jc w:val="right"/>
+              <w:rPr>
+                <w:rFonts w:ascii="Calibri" w:eastAsia="Times New Roman" w:hAnsi="Calibri" w:cs="Calibri"/>
+                <w:color w:val="000000"/>
+                <w:lang w:val="en-US"/>
+              </w:rPr>
+            </w:pPr>
+            <w:r>
+              <w:rPr>
+                <w:rFonts w:ascii="Calibri" w:eastAsia="Times New Roman" w:hAnsi="Calibri" w:cs="Calibri"/>
+                <w:color w:val="000000"/>
+                <w:lang w:val="en-US"/>
+              </w:rPr>
+              <w:t>0,39780</w:t>
+            </w:r>
+          </w:p>
+        </w:tc>
+        <w:tc>
+          <w:tcPr>
+            <w:tcW w:w="876" w:type="dxa"/>
+            <w:tcBorders>
+              <w:top w:val="nil"/>
+              <w:left w:val="nil"/>
+              <w:bottom w:val="single" w:sz="4" w:space="0" w:color="auto"/>
+              <w:right w:val="single" w:sz="4" w:space="0" w:color="auto"/>
+            </w:tcBorders>
+            <w:shd w:val="clear" w:color="E2EFDA" w:fill="FFFFFF"/>
+            <w:noWrap/>
+            <w:vAlign w:val="bottom"/>
+            <w:hideMark/>
+          </w:tcPr>
+          <w:p>
+            <w:pPr>
+              <w:spacing w:after="0" w:line="240" w:lineRule="auto"/>
+              <w:jc w:val="right"/>
+              <w:rPr>
+                <w:rFonts w:ascii="Calibri" w:eastAsia="Times New Roman" w:hAnsi="Calibri" w:cs="Calibri"/>
+                <w:color w:val="000000"/>
+                <w:lang w:val="en-US"/>
+              </w:rPr>
+            </w:pPr>
+            <w:r>
+              <w:rPr>
+                <w:rFonts w:ascii="Calibri" w:eastAsia="Times New Roman" w:hAnsi="Calibri" w:cs="Calibri"/>
+                <w:color w:val="000000"/>
+                <w:lang w:val="en-US"/>
+              </w:rPr>
+              <w:t>2904</w:t>
+            </w:r>
+          </w:p>
+        </w:tc>
+        <w:tc>
+          <w:tcPr>
+            <w:tcW w:w="1124" w:type="dxa"/>
+            <w:tcBorders>
+              <w:top w:val="nil"/>
+              <w:left w:val="nil"/>
+              <w:bottom w:val="single" w:sz="4" w:space="0" w:color="auto"/>
+              <w:right w:val="single" w:sz="4" w:space="0" w:color="auto"/>
+            </w:tcBorders>
+            <w:shd w:val="clear" w:color="E2EFDA" w:fill="FFFFFF"/>
+            <w:noWrap/>
+            <w:vAlign w:val="bottom"/>
+            <w:hideMark/>
+          </w:tcPr>
+          <w:p>
+            <w:pPr>
+              <w:spacing w:after="0" w:line="240" w:lineRule="auto"/>
+              <w:jc w:val="right"/>
+              <w:rPr>
+                <w:rFonts w:ascii="Calibri" w:eastAsia="Times New Roman" w:hAnsi="Calibri" w:cs="Calibri"/>
+                <w:color w:val="000000"/>
+                <w:lang w:val="en-US"/>
+              </w:rPr>
+            </w:pPr>
+            <w:r>
+              <w:rPr>
+                <w:rFonts w:ascii="Calibri" w:eastAsia="Times New Roman" w:hAnsi="Calibri" w:cs="Calibri"/>
+                <w:color w:val="000000"/>
+                <w:lang w:val="en-US"/>
+              </w:rPr>
+              <w:t>0,38776</w:t>
+            </w:r>
+          </w:p>
+        </w:tc>
+      </w:tr>
+      <w:tr>
+        <w:trPr>
+          <w:trHeight w:val="300"/>
+        </w:trPr>
+        <w:tc>
+          <w:tcPr>
+            <w:tcW w:w="960" w:type="dxa"/>
+            <w:tcBorders>
+              <w:top w:val="nil"/>
+              <w:left w:val="single" w:sz="4" w:space="0" w:color="auto"/>
+              <w:bottom w:val="single" w:sz="4" w:space="0" w:color="auto"/>
+              <w:right w:val="single" w:sz="4" w:space="0" w:color="auto"/>
+            </w:tcBorders>
+            <w:shd w:val="clear" w:color="auto" w:fill="auto"/>
+            <w:noWrap/>
+            <w:vAlign w:val="bottom"/>
+            <w:hideMark/>
+          </w:tcPr>
+          <w:p>
+            <w:pPr>
+              <w:spacing w:after="0" w:line="240" w:lineRule="auto"/>
+              <w:rPr>
+                <w:rFonts w:ascii="Calibri" w:eastAsia="Times New Roman" w:hAnsi="Calibri" w:cs="Calibri"/>
+                <w:color w:val="000000"/>
+                <w:lang w:val="en-US"/>
+              </w:rPr>
+            </w:pPr>
+            <w:r>
+              <w:rPr>
+                <w:rFonts w:ascii="Calibri" w:eastAsia="Times New Roman" w:hAnsi="Calibri" w:cs="Calibri"/>
+                <w:color w:val="000000"/>
+                <w:lang w:val="en-US"/>
+              </w:rPr>
+              <w:t>ta026</w:t>
+            </w:r>
+          </w:p>
+        </w:tc>
+        <w:tc>
+          <w:tcPr>
+            <w:tcW w:w="1043" w:type="dxa"/>
+            <w:tcBorders>
+              <w:top w:val="nil"/>
+              <w:left w:val="nil"/>
+              <w:bottom w:val="single" w:sz="4" w:space="0" w:color="auto"/>
+              <w:right w:val="single" w:sz="4" w:space="0" w:color="auto"/>
+            </w:tcBorders>
+            <w:shd w:val="clear" w:color="000000" w:fill="FFFFFF"/>
+            <w:noWrap/>
+            <w:vAlign w:val="bottom"/>
+            <w:hideMark/>
+          </w:tcPr>
+          <w:p>
+            <w:pPr>
+              <w:spacing w:after="0" w:line="240" w:lineRule="auto"/>
+              <w:jc w:val="right"/>
+              <w:rPr>
+                <w:rFonts w:ascii="Calibri" w:eastAsia="Times New Roman" w:hAnsi="Calibri" w:cs="Calibri"/>
+                <w:color w:val="000000"/>
+                <w:lang w:val="en-US"/>
+              </w:rPr>
+            </w:pPr>
+            <w:r>
+              <w:rPr>
+                <w:rFonts w:ascii="Calibri" w:eastAsia="Times New Roman" w:hAnsi="Calibri" w:cs="Calibri"/>
+                <w:color w:val="000000"/>
+                <w:lang w:val="en-US"/>
+              </w:rPr>
+              <w:t>2753</w:t>
+            </w:r>
+          </w:p>
+        </w:tc>
+        <w:tc>
+          <w:tcPr>
+            <w:tcW w:w="1337" w:type="dxa"/>
+            <w:tcBorders>
+              <w:top w:val="nil"/>
+              <w:left w:val="nil"/>
+              <w:bottom w:val="single" w:sz="4" w:space="0" w:color="auto"/>
+              <w:right w:val="single" w:sz="4" w:space="0" w:color="auto"/>
+            </w:tcBorders>
+            <w:shd w:val="clear" w:color="000000" w:fill="FFFFFF"/>
+            <w:noWrap/>
+            <w:vAlign w:val="bottom"/>
+            <w:hideMark/>
+          </w:tcPr>
+          <w:p>
+            <w:pPr>
+              <w:spacing w:after="0" w:line="240" w:lineRule="auto"/>
+              <w:jc w:val="right"/>
+              <w:rPr>
+                <w:rFonts w:ascii="Calibri" w:eastAsia="Times New Roman" w:hAnsi="Calibri" w:cs="Calibri"/>
+                <w:color w:val="000000"/>
+                <w:lang w:val="en-US"/>
+              </w:rPr>
+            </w:pPr>
+            <w:r>
+              <w:rPr>
+                <w:rFonts w:ascii="Calibri" w:eastAsia="Times New Roman" w:hAnsi="Calibri" w:cs="Calibri"/>
+                <w:color w:val="000000"/>
+                <w:lang w:val="en-US"/>
+              </w:rPr>
+              <w:t>0,40188</w:t>
+            </w:r>
+          </w:p>
+        </w:tc>
+        <w:tc>
+          <w:tcPr>
+            <w:tcW w:w="876" w:type="dxa"/>
+            <w:tcBorders>
+              <w:top w:val="nil"/>
+              <w:left w:val="nil"/>
+              <w:bottom w:val="single" w:sz="4" w:space="0" w:color="auto"/>
+              <w:right w:val="single" w:sz="4" w:space="0" w:color="auto"/>
+            </w:tcBorders>
+            <w:shd w:val="clear" w:color="000000" w:fill="FFFFFF"/>
+            <w:noWrap/>
+            <w:vAlign w:val="bottom"/>
+            <w:hideMark/>
+          </w:tcPr>
+          <w:p>
+            <w:pPr>
+              <w:spacing w:after="0" w:line="240" w:lineRule="auto"/>
+              <w:jc w:val="right"/>
+              <w:rPr>
+                <w:rFonts w:ascii="Calibri" w:eastAsia="Times New Roman" w:hAnsi="Calibri" w:cs="Calibri"/>
+                <w:color w:val="000000"/>
+                <w:lang w:val="en-US"/>
+              </w:rPr>
+            </w:pPr>
+            <w:r>
+              <w:rPr>
+                <w:rFonts w:ascii="Calibri" w:eastAsia="Times New Roman" w:hAnsi="Calibri" w:cs="Calibri"/>
+                <w:color w:val="000000"/>
+                <w:lang w:val="en-US"/>
+              </w:rPr>
+              <w:t>2677</w:t>
+            </w:r>
+          </w:p>
+        </w:tc>
+        <w:tc>
+          <w:tcPr>
+            <w:tcW w:w="1124" w:type="dxa"/>
+            <w:tcBorders>
+              <w:top w:val="nil"/>
+              <w:left w:val="nil"/>
+              <w:bottom w:val="single" w:sz="4" w:space="0" w:color="auto"/>
+              <w:right w:val="single" w:sz="4" w:space="0" w:color="auto"/>
+            </w:tcBorders>
+            <w:shd w:val="clear" w:color="000000" w:fill="FFFFFF"/>
+            <w:noWrap/>
+            <w:vAlign w:val="bottom"/>
+            <w:hideMark/>
+          </w:tcPr>
+          <w:p>
+            <w:pPr>
+              <w:spacing w:after="0" w:line="240" w:lineRule="auto"/>
+              <w:jc w:val="right"/>
+              <w:rPr>
+                <w:rFonts w:ascii="Calibri" w:eastAsia="Times New Roman" w:hAnsi="Calibri" w:cs="Calibri"/>
+                <w:color w:val="000000"/>
+                <w:lang w:val="en-US"/>
+              </w:rPr>
+            </w:pPr>
+            <w:r>
+              <w:rPr>
+                <w:rFonts w:ascii="Calibri" w:eastAsia="Times New Roman" w:hAnsi="Calibri" w:cs="Calibri"/>
+                <w:color w:val="000000"/>
+                <w:lang w:val="en-US"/>
+              </w:rPr>
+              <w:t>0,39194</w:t>
+            </w:r>
+          </w:p>
+        </w:tc>
+      </w:tr>
+      <w:tr>
+        <w:trPr>
+          <w:trHeight w:val="300"/>
+        </w:trPr>
+        <w:tc>
+          <w:tcPr>
+            <w:tcW w:w="960" w:type="dxa"/>
+            <w:tcBorders>
+              <w:top w:val="nil"/>
+              <w:left w:val="single" w:sz="4" w:space="0" w:color="auto"/>
+              <w:bottom w:val="single" w:sz="4" w:space="0" w:color="auto"/>
+              <w:right w:val="single" w:sz="4" w:space="0" w:color="auto"/>
+            </w:tcBorders>
+            <w:shd w:val="clear" w:color="auto" w:fill="auto"/>
+            <w:noWrap/>
+            <w:vAlign w:val="bottom"/>
+            <w:hideMark/>
+          </w:tcPr>
+          <w:p>
+            <w:pPr>
+              <w:spacing w:after="0" w:line="240" w:lineRule="auto"/>
+              <w:rPr>
+                <w:rFonts w:ascii="Calibri" w:eastAsia="Times New Roman" w:hAnsi="Calibri" w:cs="Calibri"/>
+                <w:color w:val="000000"/>
+                <w:lang w:val="en-US"/>
+              </w:rPr>
+            </w:pPr>
+            <w:r>
+              <w:rPr>
+                <w:rFonts w:ascii="Calibri" w:eastAsia="Times New Roman" w:hAnsi="Calibri" w:cs="Calibri"/>
+                <w:color w:val="000000"/>
+                <w:lang w:val="en-US"/>
+              </w:rPr>
+              <w:t>ta027</w:t>
+            </w:r>
+          </w:p>
+        </w:tc>
+        <w:tc>
+          <w:tcPr>
+            <w:tcW w:w="1043" w:type="dxa"/>
+            <w:tcBorders>
+              <w:top w:val="nil"/>
+              <w:left w:val="nil"/>
+              <w:bottom w:val="single" w:sz="4" w:space="0" w:color="auto"/>
+              <w:right w:val="single" w:sz="4" w:space="0" w:color="auto"/>
+            </w:tcBorders>
+            <w:shd w:val="clear" w:color="E2EFDA" w:fill="FFFFFF"/>
+            <w:noWrap/>
+            <w:vAlign w:val="bottom"/>
+            <w:hideMark/>
+          </w:tcPr>
+          <w:p>
+            <w:pPr>
+              <w:spacing w:after="0" w:line="240" w:lineRule="auto"/>
+              <w:jc w:val="right"/>
+              <w:rPr>
+                <w:rFonts w:ascii="Calibri" w:eastAsia="Times New Roman" w:hAnsi="Calibri" w:cs="Calibri"/>
+                <w:color w:val="000000"/>
+                <w:lang w:val="en-US"/>
+              </w:rPr>
+            </w:pPr>
+            <w:r>
+              <w:rPr>
+                <w:rFonts w:ascii="Calibri" w:eastAsia="Times New Roman" w:hAnsi="Calibri" w:cs="Calibri"/>
+                <w:color w:val="000000"/>
+                <w:lang w:val="en-US"/>
+              </w:rPr>
+              <w:t>2578</w:t>
+            </w:r>
+          </w:p>
+        </w:tc>
+        <w:tc>
+          <w:tcPr>
+            <w:tcW w:w="1337" w:type="dxa"/>
+            <w:tcBorders>
+              <w:top w:val="nil"/>
+              <w:left w:val="nil"/>
+              <w:bottom w:val="single" w:sz="4" w:space="0" w:color="auto"/>
+              <w:right w:val="single" w:sz="4" w:space="0" w:color="auto"/>
+            </w:tcBorders>
+            <w:shd w:val="clear" w:color="E2EFDA" w:fill="FFFFFF"/>
+            <w:noWrap/>
+            <w:vAlign w:val="bottom"/>
+            <w:hideMark/>
+          </w:tcPr>
+          <w:p>
+            <w:pPr>
+              <w:spacing w:after="0" w:line="240" w:lineRule="auto"/>
+              <w:jc w:val="right"/>
+              <w:rPr>
+                <w:rFonts w:ascii="Calibri" w:eastAsia="Times New Roman" w:hAnsi="Calibri" w:cs="Calibri"/>
+                <w:color w:val="000000"/>
+                <w:lang w:val="en-US"/>
+              </w:rPr>
+            </w:pPr>
+            <w:r>
+              <w:rPr>
+                <w:rFonts w:ascii="Calibri" w:eastAsia="Times New Roman" w:hAnsi="Calibri" w:cs="Calibri"/>
+                <w:color w:val="000000"/>
+                <w:lang w:val="en-US"/>
+              </w:rPr>
+              <w:t>0,40063</w:t>
+            </w:r>
+          </w:p>
+        </w:tc>
+        <w:tc>
+          <w:tcPr>
+            <w:tcW w:w="876" w:type="dxa"/>
+            <w:tcBorders>
+              <w:top w:val="nil"/>
+              <w:left w:val="nil"/>
+              <w:bottom w:val="single" w:sz="4" w:space="0" w:color="auto"/>
+              <w:right w:val="single" w:sz="4" w:space="0" w:color="auto"/>
+            </w:tcBorders>
+            <w:shd w:val="clear" w:color="E2EFDA" w:fill="FFFFFF"/>
+            <w:noWrap/>
+            <w:vAlign w:val="bottom"/>
+            <w:hideMark/>
+          </w:tcPr>
+          <w:p>
+            <w:pPr>
+              <w:spacing w:after="0" w:line="240" w:lineRule="auto"/>
+              <w:jc w:val="right"/>
+              <w:rPr>
+                <w:rFonts w:ascii="Calibri" w:eastAsia="Times New Roman" w:hAnsi="Calibri" w:cs="Calibri"/>
+                <w:color w:val="000000"/>
+                <w:lang w:val="en-US"/>
+              </w:rPr>
+            </w:pPr>
+            <w:r>
+              <w:rPr>
+                <w:rFonts w:ascii="Calibri" w:eastAsia="Times New Roman" w:hAnsi="Calibri" w:cs="Calibri"/>
+                <w:color w:val="000000"/>
+                <w:lang w:val="en-US"/>
+              </w:rPr>
+              <w:t>2725</w:t>
+            </w:r>
+          </w:p>
+        </w:tc>
+        <w:tc>
+          <w:tcPr>
+            <w:tcW w:w="1124" w:type="dxa"/>
+            <w:tcBorders>
+              <w:top w:val="nil"/>
+              <w:left w:val="nil"/>
+              <w:bottom w:val="single" w:sz="4" w:space="0" w:color="auto"/>
+              <w:right w:val="single" w:sz="4" w:space="0" w:color="auto"/>
+            </w:tcBorders>
+            <w:shd w:val="clear" w:color="E2EFDA" w:fill="FFFFFF"/>
+            <w:noWrap/>
+            <w:vAlign w:val="bottom"/>
+            <w:hideMark/>
+          </w:tcPr>
+          <w:p>
+            <w:pPr>
+              <w:spacing w:after="0" w:line="240" w:lineRule="auto"/>
+              <w:jc w:val="right"/>
+              <w:rPr>
+                <w:rFonts w:ascii="Calibri" w:eastAsia="Times New Roman" w:hAnsi="Calibri" w:cs="Calibri"/>
+                <w:color w:val="000000"/>
+                <w:lang w:val="en-US"/>
+              </w:rPr>
+            </w:pPr>
+            <w:r>
+              <w:rPr>
+                <w:rFonts w:ascii="Calibri" w:eastAsia="Times New Roman" w:hAnsi="Calibri" w:cs="Calibri"/>
+                <w:color w:val="000000"/>
+                <w:lang w:val="en-US"/>
+              </w:rPr>
+              <w:t>0,45802</w:t>
+            </w:r>
+          </w:p>
+        </w:tc>
+      </w:tr>
+      <w:tr>
+        <w:trPr>
+          <w:trHeight w:val="300"/>
+        </w:trPr>
+        <w:tc>
+          <w:tcPr>
+            <w:tcW w:w="960" w:type="dxa"/>
+            <w:tcBorders>
+              <w:top w:val="nil"/>
+              <w:left w:val="single" w:sz="4" w:space="0" w:color="auto"/>
+              <w:bottom w:val="single" w:sz="4" w:space="0" w:color="auto"/>
+              <w:right w:val="single" w:sz="4" w:space="0" w:color="auto"/>
+            </w:tcBorders>
+            <w:shd w:val="clear" w:color="auto" w:fill="auto"/>
+            <w:noWrap/>
+            <w:vAlign w:val="bottom"/>
+            <w:hideMark/>
+          </w:tcPr>
+          <w:p>
+            <w:pPr>
+              <w:spacing w:after="0" w:line="240" w:lineRule="auto"/>
+              <w:rPr>
+                <w:rFonts w:ascii="Calibri" w:eastAsia="Times New Roman" w:hAnsi="Calibri" w:cs="Calibri"/>
+                <w:color w:val="000000"/>
+                <w:lang w:val="en-US"/>
+              </w:rPr>
+            </w:pPr>
+            <w:r>
+              <w:rPr>
+                <w:rFonts w:ascii="Calibri" w:eastAsia="Times New Roman" w:hAnsi="Calibri" w:cs="Calibri"/>
+                <w:color w:val="000000"/>
+                <w:lang w:val="en-US"/>
+              </w:rPr>
+              <w:t>ta030</w:t>
+            </w:r>
+          </w:p>
+        </w:tc>
+        <w:tc>
+          <w:tcPr>
+            <w:tcW w:w="1043" w:type="dxa"/>
+            <w:tcBorders>
+              <w:top w:val="nil"/>
+              <w:left w:val="nil"/>
+              <w:bottom w:val="single" w:sz="4" w:space="0" w:color="auto"/>
+              <w:right w:val="single" w:sz="4" w:space="0" w:color="auto"/>
+            </w:tcBorders>
+            <w:shd w:val="clear" w:color="000000" w:fill="FFFFFF"/>
+            <w:noWrap/>
+            <w:vAlign w:val="bottom"/>
+            <w:hideMark/>
+          </w:tcPr>
+          <w:p>
+            <w:pPr>
+              <w:spacing w:after="0" w:line="240" w:lineRule="auto"/>
+              <w:jc w:val="right"/>
+              <w:rPr>
+                <w:rFonts w:ascii="Calibri" w:eastAsia="Times New Roman" w:hAnsi="Calibri" w:cs="Calibri"/>
+                <w:color w:val="000000"/>
+                <w:lang w:val="en-US"/>
+              </w:rPr>
+            </w:pPr>
+            <w:r>
+              <w:rPr>
+                <w:rFonts w:ascii="Calibri" w:eastAsia="Times New Roman" w:hAnsi="Calibri" w:cs="Calibri"/>
+                <w:color w:val="000000"/>
+                <w:lang w:val="en-US"/>
+              </w:rPr>
+              <w:t>2812</w:t>
+            </w:r>
+          </w:p>
+        </w:tc>
+        <w:tc>
+          <w:tcPr>
+            <w:tcW w:w="1337" w:type="dxa"/>
+            <w:tcBorders>
+              <w:top w:val="nil"/>
+              <w:left w:val="nil"/>
+              <w:bottom w:val="single" w:sz="4" w:space="0" w:color="auto"/>
+              <w:right w:val="single" w:sz="4" w:space="0" w:color="auto"/>
+            </w:tcBorders>
+            <w:shd w:val="clear" w:color="000000" w:fill="FFFFFF"/>
+            <w:noWrap/>
+            <w:vAlign w:val="bottom"/>
+            <w:hideMark/>
+          </w:tcPr>
+          <w:p>
+            <w:pPr>
+              <w:spacing w:after="0" w:line="240" w:lineRule="auto"/>
+              <w:jc w:val="right"/>
+              <w:rPr>
+                <w:rFonts w:ascii="Calibri" w:eastAsia="Times New Roman" w:hAnsi="Calibri" w:cs="Calibri"/>
+                <w:color w:val="000000"/>
+                <w:lang w:val="en-US"/>
+              </w:rPr>
+            </w:pPr>
+            <w:r>
+              <w:rPr>
+                <w:rFonts w:ascii="Calibri" w:eastAsia="Times New Roman" w:hAnsi="Calibri" w:cs="Calibri"/>
+                <w:color w:val="000000"/>
+                <w:lang w:val="en-US"/>
+              </w:rPr>
+              <w:t>0,39938</w:t>
+            </w:r>
+          </w:p>
+        </w:tc>
+        <w:tc>
+          <w:tcPr>
+            <w:tcW w:w="876" w:type="dxa"/>
+            <w:tcBorders>
+              <w:top w:val="nil"/>
+              <w:left w:val="nil"/>
+              <w:bottom w:val="single" w:sz="4" w:space="0" w:color="auto"/>
+              <w:right w:val="single" w:sz="4" w:space="0" w:color="auto"/>
+            </w:tcBorders>
+            <w:shd w:val="clear" w:color="000000" w:fill="FFFFFF"/>
+            <w:noWrap/>
+            <w:vAlign w:val="bottom"/>
+            <w:hideMark/>
+          </w:tcPr>
+          <w:p>
+            <w:pPr>
+              <w:spacing w:after="0" w:line="240" w:lineRule="auto"/>
+              <w:jc w:val="right"/>
+              <w:rPr>
+                <w:rFonts w:ascii="Calibri" w:eastAsia="Times New Roman" w:hAnsi="Calibri" w:cs="Calibri"/>
+                <w:color w:val="000000"/>
+                <w:lang w:val="en-US"/>
+              </w:rPr>
+            </w:pPr>
+            <w:r>
+              <w:rPr>
+                <w:rFonts w:ascii="Calibri" w:eastAsia="Times New Roman" w:hAnsi="Calibri" w:cs="Calibri"/>
+                <w:color w:val="000000"/>
+                <w:lang w:val="en-US"/>
+              </w:rPr>
+              <w:t>2667</w:t>
+            </w:r>
+          </w:p>
+        </w:tc>
+        <w:tc>
+          <w:tcPr>
+            <w:tcW w:w="1124" w:type="dxa"/>
+            <w:tcBorders>
+              <w:top w:val="nil"/>
+              <w:left w:val="nil"/>
+              <w:bottom w:val="single" w:sz="4" w:space="0" w:color="auto"/>
+              <w:right w:val="single" w:sz="4" w:space="0" w:color="auto"/>
+            </w:tcBorders>
+            <w:shd w:val="clear" w:color="000000" w:fill="FFFFFF"/>
+            <w:noWrap/>
+            <w:vAlign w:val="bottom"/>
+            <w:hideMark/>
+          </w:tcPr>
+          <w:p>
+            <w:pPr>
+              <w:spacing w:after="0" w:line="240" w:lineRule="auto"/>
+              <w:jc w:val="right"/>
+              <w:rPr>
+                <w:rFonts w:ascii="Calibri" w:eastAsia="Times New Roman" w:hAnsi="Calibri" w:cs="Calibri"/>
+                <w:color w:val="000000"/>
+                <w:lang w:val="en-US"/>
+              </w:rPr>
+            </w:pPr>
+            <w:r>
+              <w:rPr>
+                <w:rFonts w:ascii="Calibri" w:eastAsia="Times New Roman" w:hAnsi="Calibri" w:cs="Calibri"/>
+                <w:color w:val="000000"/>
+                <w:lang w:val="en-US"/>
+              </w:rPr>
+              <w:t>0,40573</w:t>
+            </w:r>
+          </w:p>
+        </w:tc>
+      </w:tr>
+      <w:tr>
+        <w:trPr>
+          <w:trHeight w:val="300"/>
+        </w:trPr>
+        <w:tc>
+          <w:tcPr>
+            <w:tcW w:w="960" w:type="dxa"/>
+            <w:tcBorders>
+              <w:top w:val="nil"/>
+              <w:left w:val="single" w:sz="4" w:space="0" w:color="auto"/>
+              <w:bottom w:val="single" w:sz="4" w:space="0" w:color="auto"/>
+              <w:right w:val="single" w:sz="4" w:space="0" w:color="auto"/>
+            </w:tcBorders>
+            <w:shd w:val="clear" w:color="auto" w:fill="auto"/>
+            <w:noWrap/>
+            <w:vAlign w:val="bottom"/>
+            <w:hideMark/>
+          </w:tcPr>
+          <w:p>
+            <w:pPr>
+              <w:spacing w:after="0" w:line="240" w:lineRule="auto"/>
+              <w:rPr>
+                <w:rFonts w:ascii="Calibri" w:eastAsia="Times New Roman" w:hAnsi="Calibri" w:cs="Calibri"/>
+                <w:color w:val="000000"/>
+                <w:lang w:val="en-US"/>
+              </w:rPr>
+            </w:pPr>
+            <w:r>
+              <w:rPr>
+                <w:rFonts w:ascii="Calibri" w:eastAsia="Times New Roman" w:hAnsi="Calibri" w:cs="Calibri"/>
+                <w:color w:val="000000"/>
+                <w:lang w:val="en-US"/>
+              </w:rPr>
+              <w:t>ta031</w:t>
+            </w:r>
+          </w:p>
+        </w:tc>
+        <w:tc>
+          <w:tcPr>
+            <w:tcW w:w="1043" w:type="dxa"/>
+            <w:tcBorders>
+              <w:top w:val="nil"/>
+              <w:left w:val="nil"/>
+              <w:bottom w:val="single" w:sz="4" w:space="0" w:color="auto"/>
+              <w:right w:val="single" w:sz="4" w:space="0" w:color="auto"/>
+            </w:tcBorders>
+            <w:shd w:val="clear" w:color="E2EFDA" w:fill="FFFFFF"/>
+            <w:noWrap/>
+            <w:vAlign w:val="bottom"/>
+            <w:hideMark/>
+          </w:tcPr>
+          <w:p>
+            <w:pPr>
+              <w:spacing w:after="0" w:line="240" w:lineRule="auto"/>
+              <w:jc w:val="right"/>
+              <w:rPr>
+                <w:rFonts w:ascii="Calibri" w:eastAsia="Times New Roman" w:hAnsi="Calibri" w:cs="Calibri"/>
+                <w:color w:val="000000"/>
+                <w:lang w:val="en-US"/>
+              </w:rPr>
+            </w:pPr>
+            <w:r>
+              <w:rPr>
+                <w:rFonts w:ascii="Calibri" w:eastAsia="Times New Roman" w:hAnsi="Calibri" w:cs="Calibri"/>
+                <w:color w:val="000000"/>
+                <w:lang w:val="en-US"/>
+              </w:rPr>
+              <w:t>3184</w:t>
+            </w:r>
+          </w:p>
+        </w:tc>
+        <w:tc>
+          <w:tcPr>
+            <w:tcW w:w="1337" w:type="dxa"/>
+            <w:tcBorders>
+              <w:top w:val="nil"/>
+              <w:left w:val="nil"/>
+              <w:bottom w:val="single" w:sz="4" w:space="0" w:color="auto"/>
+              <w:right w:val="single" w:sz="4" w:space="0" w:color="auto"/>
+            </w:tcBorders>
+            <w:shd w:val="clear" w:color="E2EFDA" w:fill="FFFFFF"/>
+            <w:noWrap/>
+            <w:vAlign w:val="bottom"/>
+            <w:hideMark/>
+          </w:tcPr>
+          <w:p>
+            <w:pPr>
+              <w:spacing w:after="0" w:line="240" w:lineRule="auto"/>
+              <w:jc w:val="right"/>
+              <w:rPr>
+                <w:rFonts w:ascii="Calibri" w:eastAsia="Times New Roman" w:hAnsi="Calibri" w:cs="Calibri"/>
+                <w:color w:val="000000"/>
+                <w:lang w:val="en-US"/>
+              </w:rPr>
+            </w:pPr>
+            <w:r>
+              <w:rPr>
+                <w:rFonts w:ascii="Calibri" w:eastAsia="Times New Roman" w:hAnsi="Calibri" w:cs="Calibri"/>
+                <w:color w:val="000000"/>
+                <w:lang w:val="en-US"/>
+              </w:rPr>
+              <w:t>0,25574</w:t>
+            </w:r>
+          </w:p>
+        </w:tc>
+        <w:tc>
+          <w:tcPr>
+            <w:tcW w:w="876" w:type="dxa"/>
+            <w:tcBorders>
+              <w:top w:val="nil"/>
+              <w:left w:val="nil"/>
+              <w:bottom w:val="single" w:sz="4" w:space="0" w:color="auto"/>
+              <w:right w:val="single" w:sz="4" w:space="0" w:color="auto"/>
+            </w:tcBorders>
+            <w:shd w:val="clear" w:color="E2EFDA" w:fill="FFFFFF"/>
+            <w:noWrap/>
+            <w:vAlign w:val="bottom"/>
+            <w:hideMark/>
+          </w:tcPr>
+          <w:p>
+            <w:pPr>
+              <w:spacing w:after="0" w:line="240" w:lineRule="auto"/>
+              <w:jc w:val="right"/>
+              <w:rPr>
+                <w:rFonts w:ascii="Calibri" w:eastAsia="Times New Roman" w:hAnsi="Calibri" w:cs="Calibri"/>
+                <w:color w:val="000000"/>
+                <w:lang w:val="en-US"/>
+              </w:rPr>
+            </w:pPr>
+            <w:r>
+              <w:rPr>
+                <w:rFonts w:ascii="Calibri" w:eastAsia="Times New Roman" w:hAnsi="Calibri" w:cs="Calibri"/>
+                <w:color w:val="000000"/>
+                <w:lang w:val="en-US"/>
+              </w:rPr>
+              <w:t>3142</w:t>
+            </w:r>
+          </w:p>
+        </w:tc>
+        <w:tc>
+          <w:tcPr>
+            <w:tcW w:w="1124" w:type="dxa"/>
+            <w:tcBorders>
+              <w:top w:val="nil"/>
+              <w:left w:val="nil"/>
+              <w:bottom w:val="single" w:sz="4" w:space="0" w:color="auto"/>
+              <w:right w:val="single" w:sz="4" w:space="0" w:color="auto"/>
+            </w:tcBorders>
+            <w:shd w:val="clear" w:color="E2EFDA" w:fill="FFFFFF"/>
+            <w:noWrap/>
+            <w:vAlign w:val="bottom"/>
+            <w:hideMark/>
+          </w:tcPr>
+          <w:p>
+            <w:pPr>
+              <w:spacing w:after="0" w:line="240" w:lineRule="auto"/>
+              <w:jc w:val="right"/>
+              <w:rPr>
+                <w:rFonts w:ascii="Calibri" w:eastAsia="Times New Roman" w:hAnsi="Calibri" w:cs="Calibri"/>
+                <w:color w:val="000000"/>
+                <w:lang w:val="en-US"/>
+              </w:rPr>
+            </w:pPr>
+            <w:r>
+              <w:rPr>
+                <w:rFonts w:ascii="Calibri" w:eastAsia="Times New Roman" w:hAnsi="Calibri" w:cs="Calibri"/>
+                <w:color w:val="000000"/>
+                <w:lang w:val="en-US"/>
+              </w:rPr>
+              <w:t>0,24551</w:t>
+            </w:r>
+          </w:p>
+        </w:tc>
+      </w:tr>
+      <w:tr>
+        <w:trPr>
+          <w:trHeight w:val="300"/>
+        </w:trPr>
+        <w:tc>
+          <w:tcPr>
+            <w:tcW w:w="960" w:type="dxa"/>
+            <w:tcBorders>
+              <w:top w:val="nil"/>
+              <w:left w:val="single" w:sz="4" w:space="0" w:color="auto"/>
+              <w:bottom w:val="single" w:sz="4" w:space="0" w:color="auto"/>
+              <w:right w:val="single" w:sz="4" w:space="0" w:color="auto"/>
+            </w:tcBorders>
+            <w:shd w:val="clear" w:color="auto" w:fill="auto"/>
+            <w:noWrap/>
+            <w:vAlign w:val="bottom"/>
+            <w:hideMark/>
+          </w:tcPr>
+          <w:p>
+            <w:pPr>
+              <w:spacing w:after="0" w:line="240" w:lineRule="auto"/>
+              <w:rPr>
+                <w:rFonts w:ascii="Calibri" w:eastAsia="Times New Roman" w:hAnsi="Calibri" w:cs="Calibri"/>
+                <w:color w:val="000000"/>
+                <w:lang w:val="en-US"/>
+              </w:rPr>
+            </w:pPr>
+            <w:r>
+              <w:rPr>
+                <w:rFonts w:ascii="Calibri" w:eastAsia="Times New Roman" w:hAnsi="Calibri" w:cs="Calibri"/>
+                <w:color w:val="000000"/>
+                <w:lang w:val="en-US"/>
+              </w:rPr>
+              <w:t>ta032</w:t>
+            </w:r>
+          </w:p>
+        </w:tc>
+        <w:tc>
+          <w:tcPr>
+            <w:tcW w:w="1043" w:type="dxa"/>
+            <w:tcBorders>
+              <w:top w:val="nil"/>
+              <w:left w:val="nil"/>
+              <w:bottom w:val="single" w:sz="4" w:space="0" w:color="auto"/>
+              <w:right w:val="single" w:sz="4" w:space="0" w:color="auto"/>
+            </w:tcBorders>
+            <w:shd w:val="clear" w:color="000000" w:fill="FFFFFF"/>
+            <w:noWrap/>
+            <w:vAlign w:val="bottom"/>
+            <w:hideMark/>
+          </w:tcPr>
+          <w:p>
+            <w:pPr>
+              <w:spacing w:after="0" w:line="240" w:lineRule="auto"/>
+              <w:jc w:val="right"/>
+              <w:rPr>
+                <w:rFonts w:ascii="Calibri" w:eastAsia="Times New Roman" w:hAnsi="Calibri" w:cs="Calibri"/>
+                <w:color w:val="000000"/>
+                <w:lang w:val="en-US"/>
+              </w:rPr>
+            </w:pPr>
+            <w:r>
+              <w:rPr>
+                <w:rFonts w:ascii="Calibri" w:eastAsia="Times New Roman" w:hAnsi="Calibri" w:cs="Calibri"/>
+                <w:color w:val="000000"/>
+                <w:lang w:val="en-US"/>
+              </w:rPr>
+              <w:t>3162</w:t>
+            </w:r>
+          </w:p>
+        </w:tc>
+        <w:tc>
+          <w:tcPr>
+            <w:tcW w:w="1337" w:type="dxa"/>
+            <w:tcBorders>
+              <w:top w:val="nil"/>
+              <w:left w:val="nil"/>
+              <w:bottom w:val="single" w:sz="4" w:space="0" w:color="auto"/>
+              <w:right w:val="single" w:sz="4" w:space="0" w:color="auto"/>
+            </w:tcBorders>
+            <w:shd w:val="clear" w:color="000000" w:fill="FFFFFF"/>
+            <w:noWrap/>
+            <w:vAlign w:val="bottom"/>
+            <w:hideMark/>
+          </w:tcPr>
+          <w:p>
+            <w:pPr>
+              <w:spacing w:after="0" w:line="240" w:lineRule="auto"/>
+              <w:jc w:val="right"/>
+              <w:rPr>
+                <w:rFonts w:ascii="Calibri" w:eastAsia="Times New Roman" w:hAnsi="Calibri" w:cs="Calibri"/>
+                <w:color w:val="000000"/>
+                <w:lang w:val="en-US"/>
+              </w:rPr>
+            </w:pPr>
+            <w:r>
+              <w:rPr>
+                <w:rFonts w:ascii="Calibri" w:eastAsia="Times New Roman" w:hAnsi="Calibri" w:cs="Calibri"/>
+                <w:color w:val="000000"/>
+                <w:lang w:val="en-US"/>
+              </w:rPr>
+              <w:t>0,25542</w:t>
+            </w:r>
+          </w:p>
+        </w:tc>
+        <w:tc>
+          <w:tcPr>
+            <w:tcW w:w="876" w:type="dxa"/>
+            <w:tcBorders>
+              <w:top w:val="nil"/>
+              <w:left w:val="nil"/>
+              <w:bottom w:val="single" w:sz="4" w:space="0" w:color="auto"/>
+              <w:right w:val="single" w:sz="4" w:space="0" w:color="auto"/>
+            </w:tcBorders>
+            <w:shd w:val="clear" w:color="000000" w:fill="FFFFFF"/>
+            <w:noWrap/>
+            <w:vAlign w:val="bottom"/>
+            <w:hideMark/>
+          </w:tcPr>
+          <w:p>
+            <w:pPr>
+              <w:spacing w:after="0" w:line="240" w:lineRule="auto"/>
+              <w:jc w:val="right"/>
+              <w:rPr>
+                <w:rFonts w:ascii="Calibri" w:eastAsia="Times New Roman" w:hAnsi="Calibri" w:cs="Calibri"/>
+                <w:color w:val="000000"/>
+                <w:lang w:val="en-US"/>
+              </w:rPr>
+            </w:pPr>
+            <w:r>
+              <w:rPr>
+                <w:rFonts w:ascii="Calibri" w:eastAsia="Times New Roman" w:hAnsi="Calibri" w:cs="Calibri"/>
+                <w:color w:val="000000"/>
+                <w:lang w:val="en-US"/>
+              </w:rPr>
+              <w:t>3434</w:t>
+            </w:r>
+          </w:p>
+        </w:tc>
+        <w:tc>
+          <w:tcPr>
+            <w:tcW w:w="1124" w:type="dxa"/>
+            <w:tcBorders>
+              <w:top w:val="nil"/>
+              <w:left w:val="nil"/>
+              <w:bottom w:val="single" w:sz="4" w:space="0" w:color="auto"/>
+              <w:right w:val="single" w:sz="4" w:space="0" w:color="auto"/>
+            </w:tcBorders>
+            <w:shd w:val="clear" w:color="000000" w:fill="FFFFFF"/>
+            <w:noWrap/>
+            <w:vAlign w:val="bottom"/>
+            <w:hideMark/>
+          </w:tcPr>
+          <w:p>
+            <w:pPr>
+              <w:spacing w:after="0" w:line="240" w:lineRule="auto"/>
+              <w:jc w:val="right"/>
+              <w:rPr>
+                <w:rFonts w:ascii="Calibri" w:eastAsia="Times New Roman" w:hAnsi="Calibri" w:cs="Calibri"/>
+                <w:color w:val="000000"/>
+                <w:lang w:val="en-US"/>
+              </w:rPr>
+            </w:pPr>
+            <w:r>
+              <w:rPr>
+                <w:rFonts w:ascii="Calibri" w:eastAsia="Times New Roman" w:hAnsi="Calibri" w:cs="Calibri"/>
+                <w:color w:val="000000"/>
+                <w:lang w:val="en-US"/>
+              </w:rPr>
+              <w:t>0,24304</w:t>
+            </w:r>
+          </w:p>
+        </w:tc>
+      </w:tr>
+      <w:tr>
+        <w:trPr>
+          <w:trHeight w:val="300"/>
+        </w:trPr>
+        <w:tc>
+          <w:tcPr>
+            <w:tcW w:w="960" w:type="dxa"/>
+            <w:tcBorders>
+              <w:top w:val="nil"/>
+              <w:left w:val="single" w:sz="4" w:space="0" w:color="auto"/>
+              <w:bottom w:val="single" w:sz="4" w:space="0" w:color="auto"/>
+              <w:right w:val="single" w:sz="4" w:space="0" w:color="auto"/>
+            </w:tcBorders>
+            <w:shd w:val="clear" w:color="auto" w:fill="auto"/>
+            <w:noWrap/>
+            <w:vAlign w:val="bottom"/>
+            <w:hideMark/>
+          </w:tcPr>
+          <w:p>
+            <w:pPr>
+              <w:spacing w:after="0" w:line="240" w:lineRule="auto"/>
+              <w:rPr>
+                <w:rFonts w:ascii="Calibri" w:eastAsia="Times New Roman" w:hAnsi="Calibri" w:cs="Calibri"/>
+                <w:color w:val="000000"/>
+                <w:lang w:val="en-US"/>
+              </w:rPr>
+            </w:pPr>
+            <w:r>
+              <w:rPr>
+                <w:rFonts w:ascii="Calibri" w:eastAsia="Times New Roman" w:hAnsi="Calibri" w:cs="Calibri"/>
+                <w:color w:val="000000"/>
+                <w:lang w:val="en-US"/>
+              </w:rPr>
+              <w:t>ta033</w:t>
+            </w:r>
+          </w:p>
+        </w:tc>
+        <w:tc>
+          <w:tcPr>
+            <w:tcW w:w="1043" w:type="dxa"/>
+            <w:tcBorders>
+              <w:top w:val="nil"/>
+              <w:left w:val="nil"/>
+              <w:bottom w:val="single" w:sz="4" w:space="0" w:color="auto"/>
+              <w:right w:val="single" w:sz="4" w:space="0" w:color="auto"/>
+            </w:tcBorders>
+            <w:shd w:val="clear" w:color="E2EFDA" w:fill="FFFFFF"/>
+            <w:noWrap/>
+            <w:vAlign w:val="bottom"/>
+            <w:hideMark/>
+          </w:tcPr>
+          <w:p>
+            <w:pPr>
+              <w:spacing w:after="0" w:line="240" w:lineRule="auto"/>
+              <w:jc w:val="right"/>
+              <w:rPr>
+                <w:rFonts w:ascii="Calibri" w:eastAsia="Times New Roman" w:hAnsi="Calibri" w:cs="Calibri"/>
+                <w:color w:val="000000"/>
+                <w:lang w:val="en-US"/>
+              </w:rPr>
+            </w:pPr>
+            <w:r>
+              <w:rPr>
+                <w:rFonts w:ascii="Calibri" w:eastAsia="Times New Roman" w:hAnsi="Calibri" w:cs="Calibri"/>
+                <w:color w:val="000000"/>
+                <w:lang w:val="en-US"/>
+              </w:rPr>
+              <w:t>3107</w:t>
+            </w:r>
+          </w:p>
+        </w:tc>
+        <w:tc>
+          <w:tcPr>
+            <w:tcW w:w="1337" w:type="dxa"/>
+            <w:tcBorders>
+              <w:top w:val="nil"/>
+              <w:left w:val="nil"/>
+              <w:bottom w:val="single" w:sz="4" w:space="0" w:color="auto"/>
+              <w:right w:val="single" w:sz="4" w:space="0" w:color="auto"/>
+            </w:tcBorders>
+            <w:shd w:val="clear" w:color="E2EFDA" w:fill="FFFFFF"/>
+            <w:noWrap/>
+            <w:vAlign w:val="bottom"/>
+            <w:hideMark/>
+          </w:tcPr>
+          <w:p>
+            <w:pPr>
+              <w:spacing w:after="0" w:line="240" w:lineRule="auto"/>
+              <w:jc w:val="right"/>
+              <w:rPr>
+                <w:rFonts w:ascii="Calibri" w:eastAsia="Times New Roman" w:hAnsi="Calibri" w:cs="Calibri"/>
+                <w:color w:val="000000"/>
+                <w:lang w:val="en-US"/>
+              </w:rPr>
+            </w:pPr>
+            <w:r>
+              <w:rPr>
+                <w:rFonts w:ascii="Calibri" w:eastAsia="Times New Roman" w:hAnsi="Calibri" w:cs="Calibri"/>
+                <w:color w:val="000000"/>
+                <w:lang w:val="en-US"/>
+              </w:rPr>
+              <w:t>0,25198</w:t>
+            </w:r>
+          </w:p>
+        </w:tc>
+        <w:tc>
+          <w:tcPr>
+            <w:tcW w:w="876" w:type="dxa"/>
+            <w:tcBorders>
+              <w:top w:val="nil"/>
+              <w:left w:val="nil"/>
+              <w:bottom w:val="single" w:sz="4" w:space="0" w:color="auto"/>
+              <w:right w:val="single" w:sz="4" w:space="0" w:color="auto"/>
+            </w:tcBorders>
+            <w:shd w:val="clear" w:color="E2EFDA" w:fill="FFFFFF"/>
+            <w:noWrap/>
+            <w:vAlign w:val="bottom"/>
+            <w:hideMark/>
+          </w:tcPr>
+          <w:p>
+            <w:pPr>
+              <w:spacing w:after="0" w:line="240" w:lineRule="auto"/>
+              <w:jc w:val="right"/>
+              <w:rPr>
+                <w:rFonts w:ascii="Calibri" w:eastAsia="Times New Roman" w:hAnsi="Calibri" w:cs="Calibri"/>
+                <w:color w:val="000000"/>
+                <w:lang w:val="en-US"/>
+              </w:rPr>
+            </w:pPr>
+            <w:r>
+              <w:rPr>
+                <w:rFonts w:ascii="Calibri" w:eastAsia="Times New Roman" w:hAnsi="Calibri" w:cs="Calibri"/>
+                <w:color w:val="000000"/>
+                <w:lang w:val="en-US"/>
+              </w:rPr>
+              <w:t>3128</w:t>
+            </w:r>
+          </w:p>
+        </w:tc>
+        <w:tc>
+          <w:tcPr>
+            <w:tcW w:w="1124" w:type="dxa"/>
+            <w:tcBorders>
+              <w:top w:val="nil"/>
+              <w:left w:val="nil"/>
+              <w:bottom w:val="single" w:sz="4" w:space="0" w:color="auto"/>
+              <w:right w:val="single" w:sz="4" w:space="0" w:color="auto"/>
+            </w:tcBorders>
+            <w:shd w:val="clear" w:color="E2EFDA" w:fill="FFFFFF"/>
+            <w:noWrap/>
+            <w:vAlign w:val="bottom"/>
+            <w:hideMark/>
+          </w:tcPr>
+          <w:p>
+            <w:pPr>
+              <w:spacing w:after="0" w:line="240" w:lineRule="auto"/>
+              <w:jc w:val="right"/>
+              <w:rPr>
+                <w:rFonts w:ascii="Calibri" w:eastAsia="Times New Roman" w:hAnsi="Calibri" w:cs="Calibri"/>
+                <w:color w:val="000000"/>
+                <w:lang w:val="en-US"/>
+              </w:rPr>
+            </w:pPr>
+            <w:r>
+              <w:rPr>
+                <w:rFonts w:ascii="Calibri" w:eastAsia="Times New Roman" w:hAnsi="Calibri" w:cs="Calibri"/>
+                <w:color w:val="000000"/>
+                <w:lang w:val="en-US"/>
+              </w:rPr>
+              <w:t>0,24404</w:t>
+            </w:r>
+          </w:p>
+        </w:tc>
+      </w:tr>
+      <w:tr>
+        <w:trPr>
+          <w:trHeight w:val="300"/>
+        </w:trPr>
+        <w:tc>
+          <w:tcPr>
+            <w:tcW w:w="960" w:type="dxa"/>
+            <w:tcBorders>
+              <w:top w:val="nil"/>
+              <w:left w:val="single" w:sz="4" w:space="0" w:color="auto"/>
+              <w:bottom w:val="single" w:sz="4" w:space="0" w:color="auto"/>
+              <w:right w:val="single" w:sz="4" w:space="0" w:color="auto"/>
+            </w:tcBorders>
+            <w:shd w:val="clear" w:color="auto" w:fill="auto"/>
+            <w:noWrap/>
+            <w:vAlign w:val="bottom"/>
+            <w:hideMark/>
+          </w:tcPr>
+          <w:p>
+            <w:pPr>
+              <w:spacing w:after="0" w:line="240" w:lineRule="auto"/>
+              <w:rPr>
+                <w:rFonts w:ascii="Calibri" w:eastAsia="Times New Roman" w:hAnsi="Calibri" w:cs="Calibri"/>
+                <w:color w:val="000000"/>
+                <w:lang w:val="en-US"/>
+              </w:rPr>
+            </w:pPr>
+            <w:r>
+              <w:rPr>
+                <w:rFonts w:ascii="Calibri" w:eastAsia="Times New Roman" w:hAnsi="Calibri" w:cs="Calibri"/>
+                <w:color w:val="000000"/>
+                <w:lang w:val="en-US"/>
+              </w:rPr>
+              <w:t>ta034</w:t>
+            </w:r>
+          </w:p>
+        </w:tc>
+        <w:tc>
+          <w:tcPr>
+            <w:tcW w:w="1043" w:type="dxa"/>
+            <w:tcBorders>
+              <w:top w:val="nil"/>
+              <w:left w:val="nil"/>
+              <w:bottom w:val="single" w:sz="4" w:space="0" w:color="auto"/>
+              <w:right w:val="single" w:sz="4" w:space="0" w:color="auto"/>
+            </w:tcBorders>
+            <w:shd w:val="clear" w:color="000000" w:fill="FFFFFF"/>
+            <w:noWrap/>
+            <w:vAlign w:val="bottom"/>
+            <w:hideMark/>
+          </w:tcPr>
+          <w:p>
+            <w:pPr>
+              <w:spacing w:after="0" w:line="240" w:lineRule="auto"/>
+              <w:jc w:val="right"/>
+              <w:rPr>
+                <w:rFonts w:ascii="Calibri" w:eastAsia="Times New Roman" w:hAnsi="Calibri" w:cs="Calibri"/>
+                <w:color w:val="000000"/>
+                <w:lang w:val="en-US"/>
+              </w:rPr>
+            </w:pPr>
+            <w:r>
+              <w:rPr>
+                <w:rFonts w:ascii="Calibri" w:eastAsia="Times New Roman" w:hAnsi="Calibri" w:cs="Calibri"/>
+                <w:color w:val="000000"/>
+                <w:lang w:val="en-US"/>
+              </w:rPr>
+              <w:t>3192</w:t>
+            </w:r>
+          </w:p>
+        </w:tc>
+        <w:tc>
+          <w:tcPr>
+            <w:tcW w:w="1337" w:type="dxa"/>
+            <w:tcBorders>
+              <w:top w:val="nil"/>
+              <w:left w:val="nil"/>
+              <w:bottom w:val="single" w:sz="4" w:space="0" w:color="auto"/>
+              <w:right w:val="single" w:sz="4" w:space="0" w:color="auto"/>
+            </w:tcBorders>
+            <w:shd w:val="clear" w:color="000000" w:fill="FFFFFF"/>
+            <w:noWrap/>
+            <w:vAlign w:val="bottom"/>
+            <w:hideMark/>
+          </w:tcPr>
+          <w:p>
+            <w:pPr>
+              <w:spacing w:after="0" w:line="240" w:lineRule="auto"/>
+              <w:jc w:val="right"/>
+              <w:rPr>
+                <w:rFonts w:ascii="Calibri" w:eastAsia="Times New Roman" w:hAnsi="Calibri" w:cs="Calibri"/>
+                <w:color w:val="000000"/>
+                <w:lang w:val="en-US"/>
+              </w:rPr>
+            </w:pPr>
+            <w:r>
+              <w:rPr>
+                <w:rFonts w:ascii="Calibri" w:eastAsia="Times New Roman" w:hAnsi="Calibri" w:cs="Calibri"/>
+                <w:color w:val="000000"/>
+                <w:lang w:val="en-US"/>
+              </w:rPr>
+              <w:t>0,25481</w:t>
+            </w:r>
+          </w:p>
+        </w:tc>
+        <w:tc>
+          <w:tcPr>
+            <w:tcW w:w="876" w:type="dxa"/>
+            <w:tcBorders>
+              <w:top w:val="nil"/>
+              <w:left w:val="nil"/>
+              <w:bottom w:val="single" w:sz="4" w:space="0" w:color="auto"/>
+              <w:right w:val="single" w:sz="4" w:space="0" w:color="auto"/>
+            </w:tcBorders>
+            <w:shd w:val="clear" w:color="000000" w:fill="FFFFFF"/>
+            <w:noWrap/>
+            <w:vAlign w:val="bottom"/>
+            <w:hideMark/>
+          </w:tcPr>
+          <w:p>
+            <w:pPr>
+              <w:spacing w:after="0" w:line="240" w:lineRule="auto"/>
+              <w:jc w:val="right"/>
+              <w:rPr>
+                <w:rFonts w:ascii="Calibri" w:eastAsia="Times New Roman" w:hAnsi="Calibri" w:cs="Calibri"/>
+                <w:color w:val="000000"/>
+                <w:lang w:val="en-US"/>
+              </w:rPr>
+            </w:pPr>
+            <w:r>
+              <w:rPr>
+                <w:rFonts w:ascii="Calibri" w:eastAsia="Times New Roman" w:hAnsi="Calibri" w:cs="Calibri"/>
+                <w:color w:val="000000"/>
+                <w:lang w:val="en-US"/>
+              </w:rPr>
+              <w:t>3198</w:t>
+            </w:r>
+          </w:p>
+        </w:tc>
+        <w:tc>
+          <w:tcPr>
+            <w:tcW w:w="1124" w:type="dxa"/>
+            <w:tcBorders>
+              <w:top w:val="nil"/>
+              <w:left w:val="nil"/>
+              <w:bottom w:val="single" w:sz="4" w:space="0" w:color="auto"/>
+              <w:right w:val="single" w:sz="4" w:space="0" w:color="auto"/>
+            </w:tcBorders>
+            <w:shd w:val="clear" w:color="000000" w:fill="FFFFFF"/>
+            <w:noWrap/>
+            <w:vAlign w:val="bottom"/>
+            <w:hideMark/>
+          </w:tcPr>
+          <w:p>
+            <w:pPr>
+              <w:spacing w:after="0" w:line="240" w:lineRule="auto"/>
+              <w:jc w:val="right"/>
+              <w:rPr>
+                <w:rFonts w:ascii="Calibri" w:eastAsia="Times New Roman" w:hAnsi="Calibri" w:cs="Calibri"/>
+                <w:color w:val="000000"/>
+                <w:lang w:val="en-US"/>
+              </w:rPr>
+            </w:pPr>
+            <w:r>
+              <w:rPr>
+                <w:rFonts w:ascii="Calibri" w:eastAsia="Times New Roman" w:hAnsi="Calibri" w:cs="Calibri"/>
+                <w:color w:val="000000"/>
+                <w:lang w:val="en-US"/>
+              </w:rPr>
+              <w:t>0,24422</w:t>
+            </w:r>
+          </w:p>
+        </w:tc>
+      </w:tr>
+      <w:tr>
+        <w:trPr>
+          <w:trHeight w:val="300"/>
+        </w:trPr>
+        <w:tc>
+          <w:tcPr>
+            <w:tcW w:w="960" w:type="dxa"/>
+            <w:tcBorders>
+              <w:top w:val="nil"/>
+              <w:left w:val="single" w:sz="4" w:space="0" w:color="auto"/>
+              <w:bottom w:val="single" w:sz="4" w:space="0" w:color="auto"/>
+              <w:right w:val="single" w:sz="4" w:space="0" w:color="auto"/>
+            </w:tcBorders>
+            <w:shd w:val="clear" w:color="auto" w:fill="auto"/>
+            <w:noWrap/>
+            <w:vAlign w:val="bottom"/>
+            <w:hideMark/>
+          </w:tcPr>
+          <w:p>
+            <w:pPr>
+              <w:spacing w:after="0" w:line="240" w:lineRule="auto"/>
+              <w:rPr>
+                <w:rFonts w:ascii="Calibri" w:eastAsia="Times New Roman" w:hAnsi="Calibri" w:cs="Calibri"/>
+                <w:color w:val="000000"/>
+                <w:lang w:val="en-US"/>
+              </w:rPr>
+            </w:pPr>
+            <w:r>
+              <w:rPr>
+                <w:rFonts w:ascii="Calibri" w:eastAsia="Times New Roman" w:hAnsi="Calibri" w:cs="Calibri"/>
+                <w:color w:val="000000"/>
+                <w:lang w:val="en-US"/>
+              </w:rPr>
+              <w:t>ta035</w:t>
+            </w:r>
+          </w:p>
+        </w:tc>
+        <w:tc>
+          <w:tcPr>
+            <w:tcW w:w="1043" w:type="dxa"/>
+            <w:tcBorders>
+              <w:top w:val="nil"/>
+              <w:left w:val="nil"/>
+              <w:bottom w:val="single" w:sz="4" w:space="0" w:color="auto"/>
+              <w:right w:val="single" w:sz="4" w:space="0" w:color="auto"/>
+            </w:tcBorders>
+            <w:shd w:val="clear" w:color="E2EFDA" w:fill="FFFFFF"/>
+            <w:noWrap/>
+            <w:vAlign w:val="bottom"/>
+            <w:hideMark/>
+          </w:tcPr>
+          <w:p>
+            <w:pPr>
+              <w:spacing w:after="0" w:line="240" w:lineRule="auto"/>
+              <w:jc w:val="right"/>
+              <w:rPr>
+                <w:rFonts w:ascii="Calibri" w:eastAsia="Times New Roman" w:hAnsi="Calibri" w:cs="Calibri"/>
+                <w:color w:val="000000"/>
+                <w:lang w:val="en-US"/>
+              </w:rPr>
+            </w:pPr>
+            <w:r>
+              <w:rPr>
+                <w:rFonts w:ascii="Calibri" w:eastAsia="Times New Roman" w:hAnsi="Calibri" w:cs="Calibri"/>
+                <w:color w:val="000000"/>
+                <w:lang w:val="en-US"/>
+              </w:rPr>
+              <w:t>3346</w:t>
+            </w:r>
+          </w:p>
+        </w:tc>
+        <w:tc>
+          <w:tcPr>
+            <w:tcW w:w="1337" w:type="dxa"/>
+            <w:tcBorders>
+              <w:top w:val="nil"/>
+              <w:left w:val="nil"/>
+              <w:bottom w:val="single" w:sz="4" w:space="0" w:color="auto"/>
+              <w:right w:val="single" w:sz="4" w:space="0" w:color="auto"/>
+            </w:tcBorders>
+            <w:shd w:val="clear" w:color="E2EFDA" w:fill="FFFFFF"/>
+            <w:noWrap/>
+            <w:vAlign w:val="bottom"/>
+            <w:hideMark/>
+          </w:tcPr>
+          <w:p>
+            <w:pPr>
+              <w:spacing w:after="0" w:line="240" w:lineRule="auto"/>
+              <w:jc w:val="right"/>
+              <w:rPr>
+                <w:rFonts w:ascii="Calibri" w:eastAsia="Times New Roman" w:hAnsi="Calibri" w:cs="Calibri"/>
+                <w:color w:val="000000"/>
+                <w:lang w:val="en-US"/>
+              </w:rPr>
+            </w:pPr>
+            <w:r>
+              <w:rPr>
+                <w:rFonts w:ascii="Calibri" w:eastAsia="Times New Roman" w:hAnsi="Calibri" w:cs="Calibri"/>
+                <w:color w:val="000000"/>
+                <w:lang w:val="en-US"/>
+              </w:rPr>
+              <w:t>0,25397</w:t>
+            </w:r>
+          </w:p>
+        </w:tc>
+        <w:tc>
+          <w:tcPr>
+            <w:tcW w:w="876" w:type="dxa"/>
+            <w:tcBorders>
+              <w:top w:val="nil"/>
+              <w:left w:val="nil"/>
+              <w:bottom w:val="single" w:sz="4" w:space="0" w:color="auto"/>
+              <w:right w:val="single" w:sz="4" w:space="0" w:color="auto"/>
+            </w:tcBorders>
+            <w:shd w:val="clear" w:color="E2EFDA" w:fill="FFFFFF"/>
+            <w:noWrap/>
+            <w:vAlign w:val="bottom"/>
+            <w:hideMark/>
+          </w:tcPr>
+          <w:p>
+            <w:pPr>
+              <w:spacing w:after="0" w:line="240" w:lineRule="auto"/>
+              <w:jc w:val="right"/>
+              <w:rPr>
+                <w:rFonts w:ascii="Calibri" w:eastAsia="Times New Roman" w:hAnsi="Calibri" w:cs="Calibri"/>
+                <w:color w:val="000000"/>
+                <w:lang w:val="en-US"/>
+              </w:rPr>
+            </w:pPr>
+            <w:r>
+              <w:rPr>
+                <w:rFonts w:ascii="Calibri" w:eastAsia="Times New Roman" w:hAnsi="Calibri" w:cs="Calibri"/>
+                <w:color w:val="000000"/>
+                <w:lang w:val="en-US"/>
+              </w:rPr>
+              <w:t>3286</w:t>
+            </w:r>
+          </w:p>
+        </w:tc>
+        <w:tc>
+          <w:tcPr>
+            <w:tcW w:w="1124" w:type="dxa"/>
+            <w:tcBorders>
+              <w:top w:val="nil"/>
+              <w:left w:val="nil"/>
+              <w:bottom w:val="single" w:sz="4" w:space="0" w:color="auto"/>
+              <w:right w:val="single" w:sz="4" w:space="0" w:color="auto"/>
+            </w:tcBorders>
+            <w:shd w:val="clear" w:color="E2EFDA" w:fill="FFFFFF"/>
+            <w:noWrap/>
+            <w:vAlign w:val="bottom"/>
+            <w:hideMark/>
+          </w:tcPr>
+          <w:p>
+            <w:pPr>
+              <w:spacing w:after="0" w:line="240" w:lineRule="auto"/>
+              <w:jc w:val="right"/>
+              <w:rPr>
+                <w:rFonts w:ascii="Calibri" w:eastAsia="Times New Roman" w:hAnsi="Calibri" w:cs="Calibri"/>
+                <w:color w:val="000000"/>
+                <w:lang w:val="en-US"/>
+              </w:rPr>
+            </w:pPr>
+            <w:r>
+              <w:rPr>
+                <w:rFonts w:ascii="Calibri" w:eastAsia="Times New Roman" w:hAnsi="Calibri" w:cs="Calibri"/>
+                <w:color w:val="000000"/>
+                <w:lang w:val="en-US"/>
+              </w:rPr>
+              <w:t>0,24757</w:t>
+            </w:r>
+          </w:p>
+        </w:tc>
+      </w:tr>
+      <w:tr>
+        <w:trPr>
+          <w:trHeight w:val="300"/>
+        </w:trPr>
+        <w:tc>
+          <w:tcPr>
+            <w:tcW w:w="960" w:type="dxa"/>
+            <w:tcBorders>
+              <w:top w:val="nil"/>
+              <w:left w:val="single" w:sz="4" w:space="0" w:color="auto"/>
+              <w:bottom w:val="single" w:sz="4" w:space="0" w:color="auto"/>
+              <w:right w:val="single" w:sz="4" w:space="0" w:color="auto"/>
+            </w:tcBorders>
+            <w:shd w:val="clear" w:color="auto" w:fill="auto"/>
+            <w:noWrap/>
+            <w:vAlign w:val="bottom"/>
+            <w:hideMark/>
+          </w:tcPr>
+          <w:p>
+            <w:pPr>
+              <w:spacing w:after="0" w:line="240" w:lineRule="auto"/>
+              <w:rPr>
+                <w:rFonts w:ascii="Calibri" w:eastAsia="Times New Roman" w:hAnsi="Calibri" w:cs="Calibri"/>
+                <w:color w:val="000000"/>
+                <w:lang w:val="en-US"/>
+              </w:rPr>
+            </w:pPr>
+            <w:r>
+              <w:rPr>
+                <w:rFonts w:ascii="Calibri" w:eastAsia="Times New Roman" w:hAnsi="Calibri" w:cs="Calibri"/>
+                <w:color w:val="000000"/>
+                <w:lang w:val="en-US"/>
+              </w:rPr>
+              <w:t>ta095</w:t>
+            </w:r>
+          </w:p>
+        </w:tc>
+        <w:tc>
+          <w:tcPr>
+            <w:tcW w:w="1043" w:type="dxa"/>
+            <w:tcBorders>
+              <w:top w:val="nil"/>
+              <w:left w:val="nil"/>
+              <w:bottom w:val="single" w:sz="4" w:space="0" w:color="auto"/>
+              <w:right w:val="single" w:sz="4" w:space="0" w:color="auto"/>
+            </w:tcBorders>
+            <w:shd w:val="clear" w:color="000000" w:fill="FFFFFF"/>
+            <w:noWrap/>
+            <w:vAlign w:val="bottom"/>
+            <w:hideMark/>
+          </w:tcPr>
+          <w:p>
+            <w:pPr>
+              <w:spacing w:after="0" w:line="240" w:lineRule="auto"/>
+              <w:jc w:val="right"/>
+              <w:rPr>
+                <w:rFonts w:ascii="Calibri" w:eastAsia="Times New Roman" w:hAnsi="Calibri" w:cs="Calibri"/>
+                <w:color w:val="000000"/>
+                <w:lang w:val="en-US"/>
+              </w:rPr>
+            </w:pPr>
+            <w:r>
+              <w:rPr>
+                <w:rFonts w:ascii="Calibri" w:eastAsia="Times New Roman" w:hAnsi="Calibri" w:cs="Calibri"/>
+                <w:color w:val="000000"/>
+                <w:lang w:val="en-US"/>
+              </w:rPr>
+              <w:t>12258</w:t>
+            </w:r>
+          </w:p>
+        </w:tc>
+        <w:tc>
+          <w:tcPr>
+            <w:tcW w:w="1337" w:type="dxa"/>
+            <w:tcBorders>
+              <w:top w:val="nil"/>
+              <w:left w:val="nil"/>
+              <w:bottom w:val="single" w:sz="4" w:space="0" w:color="auto"/>
+              <w:right w:val="single" w:sz="4" w:space="0" w:color="auto"/>
+            </w:tcBorders>
+            <w:shd w:val="clear" w:color="000000" w:fill="FFFFFF"/>
+            <w:noWrap/>
+            <w:vAlign w:val="bottom"/>
+            <w:hideMark/>
+          </w:tcPr>
+          <w:p>
+            <w:pPr>
+              <w:spacing w:after="0" w:line="240" w:lineRule="auto"/>
+              <w:jc w:val="right"/>
+              <w:rPr>
+                <w:rFonts w:ascii="Calibri" w:eastAsia="Times New Roman" w:hAnsi="Calibri" w:cs="Calibri"/>
+                <w:color w:val="000000"/>
+                <w:lang w:val="en-US"/>
+              </w:rPr>
+            </w:pPr>
+            <w:r>
+              <w:rPr>
+                <w:rFonts w:ascii="Calibri" w:eastAsia="Times New Roman" w:hAnsi="Calibri" w:cs="Calibri"/>
+                <w:color w:val="000000"/>
+                <w:lang w:val="en-US"/>
+              </w:rPr>
+              <w:t>1,87009</w:t>
+            </w:r>
+          </w:p>
+        </w:tc>
+        <w:tc>
+          <w:tcPr>
+            <w:tcW w:w="876" w:type="dxa"/>
+            <w:tcBorders>
+              <w:top w:val="nil"/>
+              <w:left w:val="nil"/>
+              <w:bottom w:val="single" w:sz="4" w:space="0" w:color="auto"/>
+              <w:right w:val="single" w:sz="4" w:space="0" w:color="auto"/>
+            </w:tcBorders>
+            <w:shd w:val="clear" w:color="000000" w:fill="FFFFFF"/>
+            <w:noWrap/>
+            <w:vAlign w:val="bottom"/>
+            <w:hideMark/>
+          </w:tcPr>
+          <w:p>
+            <w:pPr>
+              <w:spacing w:after="0" w:line="240" w:lineRule="auto"/>
+              <w:jc w:val="right"/>
+              <w:rPr>
+                <w:rFonts w:ascii="Calibri" w:eastAsia="Times New Roman" w:hAnsi="Calibri" w:cs="Calibri"/>
+                <w:color w:val="000000"/>
+                <w:lang w:val="en-US"/>
+              </w:rPr>
+            </w:pPr>
+            <w:r>
+              <w:rPr>
+                <w:rFonts w:ascii="Calibri" w:eastAsia="Times New Roman" w:hAnsi="Calibri" w:cs="Calibri"/>
+                <w:color w:val="000000"/>
+                <w:lang w:val="en-US"/>
+              </w:rPr>
+              <w:t>12487</w:t>
+            </w:r>
+          </w:p>
+        </w:tc>
+        <w:tc>
+          <w:tcPr>
+            <w:tcW w:w="1124" w:type="dxa"/>
+            <w:tcBorders>
+              <w:top w:val="nil"/>
+              <w:left w:val="nil"/>
+              <w:bottom w:val="single" w:sz="4" w:space="0" w:color="auto"/>
+              <w:right w:val="single" w:sz="4" w:space="0" w:color="auto"/>
+            </w:tcBorders>
+            <w:shd w:val="clear" w:color="000000" w:fill="FFFFFF"/>
+            <w:noWrap/>
+            <w:vAlign w:val="bottom"/>
+            <w:hideMark/>
+          </w:tcPr>
+          <w:p>
+            <w:pPr>
+              <w:spacing w:after="0" w:line="240" w:lineRule="auto"/>
+              <w:jc w:val="right"/>
+              <w:rPr>
+                <w:rFonts w:ascii="Calibri" w:eastAsia="Times New Roman" w:hAnsi="Calibri" w:cs="Calibri"/>
+                <w:color w:val="000000"/>
+                <w:lang w:val="en-US"/>
+              </w:rPr>
+            </w:pPr>
+            <w:r>
+              <w:rPr>
+                <w:rFonts w:ascii="Calibri" w:eastAsia="Times New Roman" w:hAnsi="Calibri" w:cs="Calibri"/>
+                <w:color w:val="000000"/>
+                <w:lang w:val="en-US"/>
+              </w:rPr>
+              <w:t>1,82701</w:t>
+            </w:r>
+          </w:p>
+        </w:tc>
+      </w:tr>
+      <w:tr>
+        <w:trPr>
+          <w:trHeight w:val="300"/>
+        </w:trPr>
+        <w:tc>
+          <w:tcPr>
+            <w:tcW w:w="960" w:type="dxa"/>
+            <w:tcBorders>
+              <w:top w:val="nil"/>
+              <w:left w:val="single" w:sz="4" w:space="0" w:color="auto"/>
+              <w:bottom w:val="single" w:sz="4" w:space="0" w:color="auto"/>
+              <w:right w:val="single" w:sz="4" w:space="0" w:color="auto"/>
+            </w:tcBorders>
+            <w:shd w:val="clear" w:color="auto" w:fill="auto"/>
+            <w:noWrap/>
+            <w:vAlign w:val="bottom"/>
+            <w:hideMark/>
+          </w:tcPr>
+          <w:p>
+            <w:pPr>
+              <w:spacing w:after="0" w:line="240" w:lineRule="auto"/>
+              <w:rPr>
+                <w:rFonts w:ascii="Calibri" w:eastAsia="Times New Roman" w:hAnsi="Calibri" w:cs="Calibri"/>
+                <w:color w:val="000000"/>
+                <w:lang w:val="en-US"/>
+              </w:rPr>
+            </w:pPr>
+            <w:r>
+              <w:rPr>
+                <w:rFonts w:ascii="Calibri" w:eastAsia="Times New Roman" w:hAnsi="Calibri" w:cs="Calibri"/>
+                <w:color w:val="000000"/>
+                <w:lang w:val="en-US"/>
+              </w:rPr>
+              <w:t>ta096</w:t>
+            </w:r>
+          </w:p>
+        </w:tc>
+        <w:tc>
+          <w:tcPr>
+            <w:tcW w:w="1043" w:type="dxa"/>
+            <w:tcBorders>
+              <w:top w:val="nil"/>
+              <w:left w:val="nil"/>
+              <w:bottom w:val="single" w:sz="4" w:space="0" w:color="auto"/>
+              <w:right w:val="single" w:sz="4" w:space="0" w:color="auto"/>
+            </w:tcBorders>
+            <w:shd w:val="clear" w:color="E2EFDA" w:fill="FFFFFF"/>
+            <w:noWrap/>
+            <w:vAlign w:val="bottom"/>
+            <w:hideMark/>
+          </w:tcPr>
+          <w:p>
+            <w:pPr>
+              <w:spacing w:after="0" w:line="240" w:lineRule="auto"/>
+              <w:jc w:val="right"/>
+              <w:rPr>
+                <w:rFonts w:ascii="Calibri" w:eastAsia="Times New Roman" w:hAnsi="Calibri" w:cs="Calibri"/>
+                <w:color w:val="000000"/>
+                <w:lang w:val="en-US"/>
+              </w:rPr>
+            </w:pPr>
+            <w:r>
+              <w:rPr>
+                <w:rFonts w:ascii="Calibri" w:eastAsia="Times New Roman" w:hAnsi="Calibri" w:cs="Calibri"/>
+                <w:color w:val="000000"/>
+                <w:lang w:val="en-US"/>
+              </w:rPr>
+              <w:t>11999</w:t>
+            </w:r>
+          </w:p>
+        </w:tc>
+        <w:tc>
+          <w:tcPr>
+            <w:tcW w:w="1337" w:type="dxa"/>
+            <w:tcBorders>
+              <w:top w:val="nil"/>
+              <w:left w:val="nil"/>
+              <w:bottom w:val="single" w:sz="4" w:space="0" w:color="auto"/>
+              <w:right w:val="single" w:sz="4" w:space="0" w:color="auto"/>
+            </w:tcBorders>
+            <w:shd w:val="clear" w:color="E2EFDA" w:fill="FFFFFF"/>
+            <w:noWrap/>
+            <w:vAlign w:val="bottom"/>
+            <w:hideMark/>
+          </w:tcPr>
+          <w:p>
+            <w:pPr>
+              <w:spacing w:after="0" w:line="240" w:lineRule="auto"/>
+              <w:jc w:val="right"/>
+              <w:rPr>
+                <w:rFonts w:ascii="Calibri" w:eastAsia="Times New Roman" w:hAnsi="Calibri" w:cs="Calibri"/>
+                <w:color w:val="000000"/>
+                <w:lang w:val="en-US"/>
+              </w:rPr>
+            </w:pPr>
+            <w:r>
+              <w:rPr>
+                <w:rFonts w:ascii="Calibri" w:eastAsia="Times New Roman" w:hAnsi="Calibri" w:cs="Calibri"/>
+                <w:color w:val="000000"/>
+                <w:lang w:val="en-US"/>
+              </w:rPr>
+              <w:t>1,91210</w:t>
+            </w:r>
+          </w:p>
+        </w:tc>
+        <w:tc>
+          <w:tcPr>
+            <w:tcW w:w="876" w:type="dxa"/>
+            <w:tcBorders>
+              <w:top w:val="nil"/>
+              <w:left w:val="nil"/>
+              <w:bottom w:val="single" w:sz="4" w:space="0" w:color="auto"/>
+              <w:right w:val="single" w:sz="4" w:space="0" w:color="auto"/>
+            </w:tcBorders>
+            <w:shd w:val="clear" w:color="E2EFDA" w:fill="FFFFFF"/>
+            <w:noWrap/>
+            <w:vAlign w:val="bottom"/>
+            <w:hideMark/>
+          </w:tcPr>
+          <w:p>
+            <w:pPr>
+              <w:spacing w:after="0" w:line="240" w:lineRule="auto"/>
+              <w:jc w:val="right"/>
+              <w:rPr>
+                <w:rFonts w:ascii="Calibri" w:eastAsia="Times New Roman" w:hAnsi="Calibri" w:cs="Calibri"/>
+                <w:color w:val="000000"/>
+                <w:lang w:val="en-US"/>
+              </w:rPr>
+            </w:pPr>
+            <w:r>
+              <w:rPr>
+                <w:rFonts w:ascii="Calibri" w:eastAsia="Times New Roman" w:hAnsi="Calibri" w:cs="Calibri"/>
+                <w:color w:val="000000"/>
+                <w:lang w:val="en-US"/>
+              </w:rPr>
+              <w:t>11841</w:t>
+            </w:r>
+          </w:p>
+        </w:tc>
+        <w:tc>
+          <w:tcPr>
+            <w:tcW w:w="1124" w:type="dxa"/>
+            <w:tcBorders>
+              <w:top w:val="nil"/>
+              <w:left w:val="nil"/>
+              <w:bottom w:val="single" w:sz="4" w:space="0" w:color="auto"/>
+              <w:right w:val="single" w:sz="4" w:space="0" w:color="auto"/>
+            </w:tcBorders>
+            <w:shd w:val="clear" w:color="E2EFDA" w:fill="FFFFFF"/>
+            <w:noWrap/>
+            <w:vAlign w:val="bottom"/>
+            <w:hideMark/>
+          </w:tcPr>
+          <w:p>
+            <w:pPr>
+              <w:spacing w:after="0" w:line="240" w:lineRule="auto"/>
+              <w:jc w:val="right"/>
+              <w:rPr>
+                <w:rFonts w:ascii="Calibri" w:eastAsia="Times New Roman" w:hAnsi="Calibri" w:cs="Calibri"/>
+                <w:color w:val="000000"/>
+                <w:lang w:val="en-US"/>
+              </w:rPr>
+            </w:pPr>
+            <w:r>
+              <w:rPr>
+                <w:rFonts w:ascii="Calibri" w:eastAsia="Times New Roman" w:hAnsi="Calibri" w:cs="Calibri"/>
+                <w:color w:val="000000"/>
+                <w:lang w:val="en-US"/>
+              </w:rPr>
+              <w:t>1,83475</w:t>
+            </w:r>
+          </w:p>
+        </w:tc>
+      </w:tr>
+      <w:tr>
+        <w:trPr>
+          <w:trHeight w:val="300"/>
+        </w:trPr>
+        <w:tc>
+          <w:tcPr>
+            <w:tcW w:w="960" w:type="dxa"/>
+            <w:tcBorders>
+              <w:top w:val="nil"/>
+              <w:left w:val="single" w:sz="4" w:space="0" w:color="auto"/>
+              <w:bottom w:val="single" w:sz="4" w:space="0" w:color="auto"/>
+              <w:right w:val="single" w:sz="4" w:space="0" w:color="auto"/>
+            </w:tcBorders>
+            <w:shd w:val="clear" w:color="auto" w:fill="auto"/>
+            <w:noWrap/>
+            <w:vAlign w:val="bottom"/>
+            <w:hideMark/>
+          </w:tcPr>
+          <w:p>
+            <w:pPr>
+              <w:spacing w:after="0" w:line="240" w:lineRule="auto"/>
+              <w:rPr>
+                <w:rFonts w:ascii="Calibri" w:eastAsia="Times New Roman" w:hAnsi="Calibri" w:cs="Calibri"/>
+                <w:color w:val="000000"/>
+                <w:lang w:val="en-US"/>
+              </w:rPr>
+            </w:pPr>
+            <w:r>
+              <w:rPr>
+                <w:rFonts w:ascii="Calibri" w:eastAsia="Times New Roman" w:hAnsi="Calibri" w:cs="Calibri"/>
+                <w:color w:val="000000"/>
+                <w:lang w:val="en-US"/>
+              </w:rPr>
+              <w:t>ta098</w:t>
+            </w:r>
+          </w:p>
+        </w:tc>
+        <w:tc>
+          <w:tcPr>
+            <w:tcW w:w="1043" w:type="dxa"/>
+            <w:tcBorders>
+              <w:top w:val="nil"/>
+              <w:left w:val="nil"/>
+              <w:bottom w:val="single" w:sz="4" w:space="0" w:color="auto"/>
+              <w:right w:val="single" w:sz="4" w:space="0" w:color="auto"/>
+            </w:tcBorders>
+            <w:shd w:val="clear" w:color="000000" w:fill="FFFFFF"/>
+            <w:noWrap/>
+            <w:vAlign w:val="bottom"/>
+            <w:hideMark/>
+          </w:tcPr>
+          <w:p>
+            <w:pPr>
+              <w:spacing w:after="0" w:line="240" w:lineRule="auto"/>
+              <w:jc w:val="right"/>
+              <w:rPr>
+                <w:rFonts w:ascii="Calibri" w:eastAsia="Times New Roman" w:hAnsi="Calibri" w:cs="Calibri"/>
+                <w:color w:val="000000"/>
+                <w:lang w:val="en-US"/>
+              </w:rPr>
+            </w:pPr>
+            <w:r>
+              <w:rPr>
+                <w:rFonts w:ascii="Calibri" w:eastAsia="Times New Roman" w:hAnsi="Calibri" w:cs="Calibri"/>
+                <w:color w:val="000000"/>
+                <w:lang w:val="en-US"/>
+              </w:rPr>
+              <w:t>12376</w:t>
+            </w:r>
+          </w:p>
+        </w:tc>
+        <w:tc>
+          <w:tcPr>
+            <w:tcW w:w="1337" w:type="dxa"/>
+            <w:tcBorders>
+              <w:top w:val="nil"/>
+              <w:left w:val="nil"/>
+              <w:bottom w:val="single" w:sz="4" w:space="0" w:color="auto"/>
+              <w:right w:val="single" w:sz="4" w:space="0" w:color="auto"/>
+            </w:tcBorders>
+            <w:shd w:val="clear" w:color="000000" w:fill="FFFFFF"/>
+            <w:noWrap/>
+            <w:vAlign w:val="bottom"/>
+            <w:hideMark/>
+          </w:tcPr>
+          <w:p>
+            <w:pPr>
+              <w:spacing w:after="0" w:line="240" w:lineRule="auto"/>
+              <w:jc w:val="right"/>
+              <w:rPr>
+                <w:rFonts w:ascii="Calibri" w:eastAsia="Times New Roman" w:hAnsi="Calibri" w:cs="Calibri"/>
+                <w:color w:val="000000"/>
+                <w:lang w:val="en-US"/>
+              </w:rPr>
+            </w:pPr>
+            <w:r>
+              <w:rPr>
+                <w:rFonts w:ascii="Calibri" w:eastAsia="Times New Roman" w:hAnsi="Calibri" w:cs="Calibri"/>
+                <w:color w:val="000000"/>
+                <w:lang w:val="en-US"/>
+              </w:rPr>
+              <w:t>2,04248</w:t>
+            </w:r>
+          </w:p>
+        </w:tc>
+        <w:tc>
+          <w:tcPr>
+            <w:tcW w:w="876" w:type="dxa"/>
+            <w:tcBorders>
+              <w:top w:val="nil"/>
+              <w:left w:val="nil"/>
+              <w:bottom w:val="single" w:sz="4" w:space="0" w:color="auto"/>
+              <w:right w:val="single" w:sz="4" w:space="0" w:color="auto"/>
+            </w:tcBorders>
+            <w:shd w:val="clear" w:color="000000" w:fill="FFFFFF"/>
+            <w:noWrap/>
+            <w:vAlign w:val="bottom"/>
+            <w:hideMark/>
+          </w:tcPr>
+          <w:p>
+            <w:pPr>
+              <w:spacing w:after="0" w:line="240" w:lineRule="auto"/>
+              <w:jc w:val="right"/>
+              <w:rPr>
+                <w:rFonts w:ascii="Calibri" w:eastAsia="Times New Roman" w:hAnsi="Calibri" w:cs="Calibri"/>
+                <w:color w:val="000000"/>
+                <w:lang w:val="en-US"/>
+              </w:rPr>
+            </w:pPr>
+            <w:r>
+              <w:rPr>
+                <w:rFonts w:ascii="Calibri" w:eastAsia="Times New Roman" w:hAnsi="Calibri" w:cs="Calibri"/>
+                <w:color w:val="000000"/>
+                <w:lang w:val="en-US"/>
+              </w:rPr>
+              <w:t>12647</w:t>
+            </w:r>
+          </w:p>
+        </w:tc>
+        <w:tc>
+          <w:tcPr>
+            <w:tcW w:w="1124" w:type="dxa"/>
+            <w:tcBorders>
+              <w:top w:val="nil"/>
+              <w:left w:val="nil"/>
+              <w:bottom w:val="single" w:sz="4" w:space="0" w:color="auto"/>
+              <w:right w:val="single" w:sz="4" w:space="0" w:color="auto"/>
+            </w:tcBorders>
+            <w:shd w:val="clear" w:color="000000" w:fill="FFFFFF"/>
+            <w:noWrap/>
+            <w:vAlign w:val="bottom"/>
+            <w:hideMark/>
+          </w:tcPr>
+          <w:p>
+            <w:pPr>
+              <w:spacing w:after="0" w:line="240" w:lineRule="auto"/>
+              <w:jc w:val="right"/>
+              <w:rPr>
+                <w:rFonts w:ascii="Calibri" w:eastAsia="Times New Roman" w:hAnsi="Calibri" w:cs="Calibri"/>
+                <w:color w:val="000000"/>
+                <w:lang w:val="en-US"/>
+              </w:rPr>
+            </w:pPr>
+            <w:r>
+              <w:rPr>
+                <w:rFonts w:ascii="Calibri" w:eastAsia="Times New Roman" w:hAnsi="Calibri" w:cs="Calibri"/>
+                <w:color w:val="000000"/>
+                <w:lang w:val="en-US"/>
+              </w:rPr>
+              <w:t>1,83830</w:t>
+            </w:r>
+          </w:p>
+        </w:tc>
+      </w:tr>
+      <w:tr>
+        <w:trPr>
+          <w:trHeight w:val="300"/>
+        </w:trPr>
+        <w:tc>
+          <w:tcPr>
+            <w:tcW w:w="960" w:type="dxa"/>
+            <w:tcBorders>
+              <w:top w:val="nil"/>
+              <w:left w:val="single" w:sz="4" w:space="0" w:color="auto"/>
+              <w:bottom w:val="single" w:sz="4" w:space="0" w:color="auto"/>
+              <w:right w:val="single" w:sz="4" w:space="0" w:color="auto"/>
+            </w:tcBorders>
+            <w:shd w:val="clear" w:color="auto" w:fill="auto"/>
+            <w:noWrap/>
+            <w:vAlign w:val="bottom"/>
+            <w:hideMark/>
+          </w:tcPr>
+          <w:p>
+            <w:pPr>
+              <w:spacing w:after="0" w:line="240" w:lineRule="auto"/>
+              <w:rPr>
+                <w:rFonts w:ascii="Calibri" w:eastAsia="Times New Roman" w:hAnsi="Calibri" w:cs="Calibri"/>
+                <w:color w:val="000000"/>
+                <w:lang w:val="en-US"/>
+              </w:rPr>
+            </w:pPr>
+            <w:r>
+              <w:rPr>
+                <w:rFonts w:ascii="Calibri" w:eastAsia="Times New Roman" w:hAnsi="Calibri" w:cs="Calibri"/>
+                <w:color w:val="000000"/>
+                <w:lang w:val="en-US"/>
+              </w:rPr>
+              <w:t>ta118</w:t>
+            </w:r>
+          </w:p>
+        </w:tc>
+        <w:tc>
+          <w:tcPr>
+            <w:tcW w:w="1043" w:type="dxa"/>
+            <w:tcBorders>
+              <w:top w:val="nil"/>
+              <w:left w:val="nil"/>
+              <w:bottom w:val="single" w:sz="4" w:space="0" w:color="auto"/>
+              <w:right w:val="single" w:sz="4" w:space="0" w:color="auto"/>
+            </w:tcBorders>
+            <w:shd w:val="clear" w:color="E2EFDA" w:fill="FFFFFF"/>
+            <w:noWrap/>
+            <w:vAlign w:val="bottom"/>
+            <w:hideMark/>
+          </w:tcPr>
+          <w:p>
+            <w:pPr>
+              <w:spacing w:after="0" w:line="240" w:lineRule="auto"/>
+              <w:jc w:val="right"/>
+              <w:rPr>
+                <w:rFonts w:ascii="Calibri" w:eastAsia="Times New Roman" w:hAnsi="Calibri" w:cs="Calibri"/>
+                <w:color w:val="000000"/>
+                <w:lang w:val="en-US"/>
+              </w:rPr>
+            </w:pPr>
+            <w:r>
+              <w:rPr>
+                <w:rFonts w:ascii="Calibri" w:eastAsia="Times New Roman" w:hAnsi="Calibri" w:cs="Calibri"/>
+                <w:color w:val="000000"/>
+                <w:lang w:val="en-US"/>
+              </w:rPr>
+              <w:t>30461</w:t>
+            </w:r>
+          </w:p>
+        </w:tc>
+        <w:tc>
+          <w:tcPr>
+            <w:tcW w:w="1337" w:type="dxa"/>
+            <w:tcBorders>
+              <w:top w:val="nil"/>
+              <w:left w:val="nil"/>
+              <w:bottom w:val="single" w:sz="4" w:space="0" w:color="auto"/>
+              <w:right w:val="single" w:sz="4" w:space="0" w:color="auto"/>
+            </w:tcBorders>
+            <w:shd w:val="clear" w:color="E2EFDA" w:fill="FFFFFF"/>
+            <w:noWrap/>
+            <w:vAlign w:val="bottom"/>
+            <w:hideMark/>
+          </w:tcPr>
+          <w:p>
+            <w:pPr>
+              <w:spacing w:after="0" w:line="240" w:lineRule="auto"/>
+              <w:jc w:val="right"/>
+              <w:rPr>
+                <w:rFonts w:ascii="Calibri" w:eastAsia="Times New Roman" w:hAnsi="Calibri" w:cs="Calibri"/>
+                <w:color w:val="000000"/>
+                <w:lang w:val="en-US"/>
+              </w:rPr>
+            </w:pPr>
+            <w:r>
+              <w:rPr>
+                <w:rFonts w:ascii="Calibri" w:eastAsia="Times New Roman" w:hAnsi="Calibri" w:cs="Calibri"/>
+                <w:color w:val="000000"/>
+                <w:lang w:val="en-US"/>
+              </w:rPr>
+              <w:t>9,97456</w:t>
+            </w:r>
+          </w:p>
+        </w:tc>
+        <w:tc>
+          <w:tcPr>
+            <w:tcW w:w="876" w:type="dxa"/>
+            <w:tcBorders>
+              <w:top w:val="nil"/>
+              <w:left w:val="nil"/>
+              <w:bottom w:val="single" w:sz="4" w:space="0" w:color="auto"/>
+              <w:right w:val="single" w:sz="4" w:space="0" w:color="auto"/>
+            </w:tcBorders>
+            <w:shd w:val="clear" w:color="E2EFDA" w:fill="FFFFFF"/>
+            <w:noWrap/>
+            <w:vAlign w:val="bottom"/>
+            <w:hideMark/>
+          </w:tcPr>
+          <w:p>
+            <w:pPr>
+              <w:spacing w:after="0" w:line="240" w:lineRule="auto"/>
+              <w:jc w:val="right"/>
+              <w:rPr>
+                <w:rFonts w:ascii="Calibri" w:eastAsia="Times New Roman" w:hAnsi="Calibri" w:cs="Calibri"/>
+                <w:color w:val="000000"/>
+                <w:lang w:val="en-US"/>
+              </w:rPr>
+            </w:pPr>
+            <w:r>
+              <w:rPr>
+                <w:rFonts w:ascii="Calibri" w:eastAsia="Times New Roman" w:hAnsi="Calibri" w:cs="Calibri"/>
+                <w:color w:val="000000"/>
+                <w:lang w:val="en-US"/>
+              </w:rPr>
+              <w:t>30584</w:t>
+            </w:r>
+          </w:p>
+        </w:tc>
+        <w:tc>
+          <w:tcPr>
+            <w:tcW w:w="1124" w:type="dxa"/>
+            <w:tcBorders>
+              <w:top w:val="nil"/>
+              <w:left w:val="nil"/>
+              <w:bottom w:val="single" w:sz="4" w:space="0" w:color="auto"/>
+              <w:right w:val="single" w:sz="4" w:space="0" w:color="auto"/>
+            </w:tcBorders>
+            <w:shd w:val="clear" w:color="E2EFDA" w:fill="FFFFFF"/>
+            <w:noWrap/>
+            <w:vAlign w:val="bottom"/>
+            <w:hideMark/>
+          </w:tcPr>
+          <w:p>
+            <w:pPr>
+              <w:spacing w:after="0" w:line="240" w:lineRule="auto"/>
+              <w:jc w:val="right"/>
+              <w:rPr>
+                <w:rFonts w:ascii="Calibri" w:eastAsia="Times New Roman" w:hAnsi="Calibri" w:cs="Calibri"/>
+                <w:color w:val="000000"/>
+                <w:lang w:val="en-US"/>
+              </w:rPr>
+            </w:pPr>
+            <w:r>
+              <w:rPr>
+                <w:rFonts w:ascii="Calibri" w:eastAsia="Times New Roman" w:hAnsi="Calibri" w:cs="Calibri"/>
+                <w:color w:val="000000"/>
+                <w:lang w:val="en-US"/>
+              </w:rPr>
+              <w:t>9,51347</w:t>
+            </w:r>
+          </w:p>
+        </w:tc>
+      </w:tr>
+      <w:tr>
+        <w:trPr>
+          <w:trHeight w:val="300"/>
+        </w:trPr>
+        <w:tc>
+          <w:tcPr>
+            <w:tcW w:w="960" w:type="dxa"/>
+            <w:tcBorders>
+              <w:top w:val="nil"/>
+              <w:left w:val="single" w:sz="4" w:space="0" w:color="auto"/>
+              <w:bottom w:val="single" w:sz="4" w:space="0" w:color="auto"/>
+              <w:right w:val="single" w:sz="4" w:space="0" w:color="auto"/>
+            </w:tcBorders>
+            <w:shd w:val="clear" w:color="auto" w:fill="auto"/>
+            <w:noWrap/>
+            <w:vAlign w:val="bottom"/>
+            <w:hideMark/>
+          </w:tcPr>
+          <w:p>
+            <w:pPr>
+              <w:spacing w:after="0" w:line="240" w:lineRule="auto"/>
+              <w:rPr>
+                <w:rFonts w:ascii="Calibri" w:eastAsia="Times New Roman" w:hAnsi="Calibri" w:cs="Calibri"/>
+                <w:color w:val="000000"/>
+                <w:lang w:val="en-US"/>
+              </w:rPr>
+            </w:pPr>
+            <w:r>
+              <w:rPr>
+                <w:rFonts w:ascii="Calibri" w:eastAsia="Times New Roman" w:hAnsi="Calibri" w:cs="Calibri"/>
+                <w:color w:val="000000"/>
+                <w:lang w:val="en-US"/>
+              </w:rPr>
+              <w:t>ta119</w:t>
+            </w:r>
+          </w:p>
+        </w:tc>
+        <w:tc>
+          <w:tcPr>
+            <w:tcW w:w="1043" w:type="dxa"/>
+            <w:tcBorders>
+              <w:top w:val="nil"/>
+              <w:left w:val="nil"/>
+              <w:bottom w:val="single" w:sz="4" w:space="0" w:color="auto"/>
+              <w:right w:val="single" w:sz="4" w:space="0" w:color="auto"/>
+            </w:tcBorders>
+            <w:shd w:val="clear" w:color="000000" w:fill="FFFFFF"/>
+            <w:noWrap/>
+            <w:vAlign w:val="bottom"/>
+            <w:hideMark/>
+          </w:tcPr>
+          <w:p>
+            <w:pPr>
+              <w:spacing w:after="0" w:line="240" w:lineRule="auto"/>
+              <w:jc w:val="right"/>
+              <w:rPr>
+                <w:rFonts w:ascii="Calibri" w:eastAsia="Times New Roman" w:hAnsi="Calibri" w:cs="Calibri"/>
+                <w:color w:val="000000"/>
+                <w:lang w:val="en-US"/>
+              </w:rPr>
+            </w:pPr>
+            <w:r>
+              <w:rPr>
+                <w:rFonts w:ascii="Calibri" w:eastAsia="Times New Roman" w:hAnsi="Calibri" w:cs="Calibri"/>
+                <w:color w:val="000000"/>
+                <w:lang w:val="en-US"/>
+              </w:rPr>
+              <w:t>30454</w:t>
+            </w:r>
+          </w:p>
+        </w:tc>
+        <w:tc>
+          <w:tcPr>
+            <w:tcW w:w="1337" w:type="dxa"/>
+            <w:tcBorders>
+              <w:top w:val="nil"/>
+              <w:left w:val="nil"/>
+              <w:bottom w:val="single" w:sz="4" w:space="0" w:color="auto"/>
+              <w:right w:val="single" w:sz="4" w:space="0" w:color="auto"/>
+            </w:tcBorders>
+            <w:shd w:val="clear" w:color="000000" w:fill="FFFFFF"/>
+            <w:noWrap/>
+            <w:vAlign w:val="bottom"/>
+            <w:hideMark/>
+          </w:tcPr>
+          <w:p>
+            <w:pPr>
+              <w:spacing w:after="0" w:line="240" w:lineRule="auto"/>
+              <w:jc w:val="right"/>
+              <w:rPr>
+                <w:rFonts w:ascii="Calibri" w:eastAsia="Times New Roman" w:hAnsi="Calibri" w:cs="Calibri"/>
+                <w:color w:val="000000"/>
+                <w:lang w:val="en-US"/>
+              </w:rPr>
+            </w:pPr>
+            <w:r>
+              <w:rPr>
+                <w:rFonts w:ascii="Calibri" w:eastAsia="Times New Roman" w:hAnsi="Calibri" w:cs="Calibri"/>
+                <w:color w:val="000000"/>
+                <w:lang w:val="en-US"/>
+              </w:rPr>
+              <w:t>9,92572</w:t>
+            </w:r>
+          </w:p>
+        </w:tc>
+        <w:tc>
+          <w:tcPr>
+            <w:tcW w:w="876" w:type="dxa"/>
+            <w:tcBorders>
+              <w:top w:val="nil"/>
+              <w:left w:val="nil"/>
+              <w:bottom w:val="single" w:sz="4" w:space="0" w:color="auto"/>
+              <w:right w:val="single" w:sz="4" w:space="0" w:color="auto"/>
+            </w:tcBorders>
+            <w:shd w:val="clear" w:color="000000" w:fill="FFFFFF"/>
+            <w:noWrap/>
+            <w:vAlign w:val="bottom"/>
+            <w:hideMark/>
+          </w:tcPr>
+          <w:p>
+            <w:pPr>
+              <w:spacing w:after="0" w:line="240" w:lineRule="auto"/>
+              <w:jc w:val="right"/>
+              <w:rPr>
+                <w:rFonts w:ascii="Calibri" w:eastAsia="Times New Roman" w:hAnsi="Calibri" w:cs="Calibri"/>
+                <w:color w:val="000000"/>
+                <w:lang w:val="en-US"/>
+              </w:rPr>
+            </w:pPr>
+            <w:r>
+              <w:rPr>
+                <w:rFonts w:ascii="Calibri" w:eastAsia="Times New Roman" w:hAnsi="Calibri" w:cs="Calibri"/>
+                <w:color w:val="000000"/>
+                <w:lang w:val="en-US"/>
+              </w:rPr>
+              <w:t>30512</w:t>
+            </w:r>
+          </w:p>
+        </w:tc>
+        <w:tc>
+          <w:tcPr>
+            <w:tcW w:w="1124" w:type="dxa"/>
+            <w:tcBorders>
+              <w:top w:val="nil"/>
+              <w:left w:val="nil"/>
+              <w:bottom w:val="single" w:sz="4" w:space="0" w:color="auto"/>
+              <w:right w:val="single" w:sz="4" w:space="0" w:color="auto"/>
+            </w:tcBorders>
+            <w:shd w:val="clear" w:color="000000" w:fill="FFFFFF"/>
+            <w:noWrap/>
+            <w:vAlign w:val="bottom"/>
+            <w:hideMark/>
+          </w:tcPr>
+          <w:p>
+            <w:pPr>
+              <w:spacing w:after="0" w:line="240" w:lineRule="auto"/>
+              <w:jc w:val="right"/>
+              <w:rPr>
+                <w:rFonts w:ascii="Calibri" w:eastAsia="Times New Roman" w:hAnsi="Calibri" w:cs="Calibri"/>
+                <w:color w:val="000000"/>
+                <w:lang w:val="en-US"/>
+              </w:rPr>
+            </w:pPr>
+            <w:r>
+              <w:rPr>
+                <w:rFonts w:ascii="Calibri" w:eastAsia="Times New Roman" w:hAnsi="Calibri" w:cs="Calibri"/>
+                <w:color w:val="000000"/>
+                <w:lang w:val="en-US"/>
+              </w:rPr>
+              <w:t>9,53870</w:t>
+            </w:r>
+          </w:p>
+        </w:tc>
+      </w:tr>
+      <w:tr>
+        <w:trPr>
+          <w:trHeight w:val="300"/>
+        </w:trPr>
+        <w:tc>
+          <w:tcPr>
+            <w:tcW w:w="960" w:type="dxa"/>
+            <w:tcBorders>
+              <w:top w:val="nil"/>
+              <w:left w:val="single" w:sz="4" w:space="0" w:color="auto"/>
+              <w:bottom w:val="single" w:sz="4" w:space="0" w:color="auto"/>
+              <w:right w:val="single" w:sz="4" w:space="0" w:color="auto"/>
+            </w:tcBorders>
+            <w:shd w:val="clear" w:color="auto" w:fill="auto"/>
+            <w:noWrap/>
+            <w:vAlign w:val="bottom"/>
+            <w:hideMark/>
+          </w:tcPr>
+          <w:p>
+            <w:pPr>
+              <w:spacing w:after="0" w:line="240" w:lineRule="auto"/>
+              <w:rPr>
+                <w:rFonts w:ascii="Calibri" w:eastAsia="Times New Roman" w:hAnsi="Calibri" w:cs="Calibri"/>
+                <w:color w:val="000000"/>
+                <w:lang w:val="en-US"/>
+              </w:rPr>
+            </w:pPr>
+            <w:r>
+              <w:rPr>
+                <w:rFonts w:ascii="Calibri" w:eastAsia="Times New Roman" w:hAnsi="Calibri" w:cs="Calibri"/>
+                <w:color w:val="000000"/>
+                <w:lang w:val="en-US"/>
+              </w:rPr>
+              <w:t>ta120</w:t>
+            </w:r>
+          </w:p>
+        </w:tc>
+        <w:tc>
+          <w:tcPr>
+            <w:tcW w:w="1043" w:type="dxa"/>
+            <w:tcBorders>
+              <w:top w:val="nil"/>
+              <w:left w:val="nil"/>
+              <w:bottom w:val="single" w:sz="4" w:space="0" w:color="auto"/>
+              <w:right w:val="single" w:sz="4" w:space="0" w:color="auto"/>
+            </w:tcBorders>
+            <w:shd w:val="clear" w:color="E2EFDA" w:fill="FFFFFF"/>
+            <w:noWrap/>
+            <w:vAlign w:val="bottom"/>
+            <w:hideMark/>
+          </w:tcPr>
+          <w:p>
+            <w:pPr>
+              <w:spacing w:after="0" w:line="240" w:lineRule="auto"/>
+              <w:jc w:val="right"/>
+              <w:rPr>
+                <w:rFonts w:ascii="Calibri" w:eastAsia="Times New Roman" w:hAnsi="Calibri" w:cs="Calibri"/>
+                <w:color w:val="000000"/>
+                <w:lang w:val="en-US"/>
+              </w:rPr>
+            </w:pPr>
+            <w:r>
+              <w:rPr>
+                <w:rFonts w:ascii="Calibri" w:eastAsia="Times New Roman" w:hAnsi="Calibri" w:cs="Calibri"/>
+                <w:color w:val="000000"/>
+                <w:lang w:val="en-US"/>
+              </w:rPr>
+              <w:t>31176</w:t>
+            </w:r>
+          </w:p>
+        </w:tc>
+        <w:tc>
+          <w:tcPr>
+            <w:tcW w:w="1337" w:type="dxa"/>
+            <w:tcBorders>
+              <w:top w:val="nil"/>
+              <w:left w:val="nil"/>
+              <w:bottom w:val="single" w:sz="4" w:space="0" w:color="auto"/>
+              <w:right w:val="single" w:sz="4" w:space="0" w:color="auto"/>
+            </w:tcBorders>
+            <w:shd w:val="clear" w:color="E2EFDA" w:fill="FFFFFF"/>
+            <w:noWrap/>
+            <w:vAlign w:val="bottom"/>
+            <w:hideMark/>
+          </w:tcPr>
+          <w:p>
+            <w:pPr>
+              <w:spacing w:after="0" w:line="240" w:lineRule="auto"/>
+              <w:jc w:val="right"/>
+              <w:rPr>
+                <w:rFonts w:ascii="Calibri" w:eastAsia="Times New Roman" w:hAnsi="Calibri" w:cs="Calibri"/>
+                <w:color w:val="000000"/>
+                <w:lang w:val="en-US"/>
+              </w:rPr>
+            </w:pPr>
+            <w:r>
+              <w:rPr>
+                <w:rFonts w:ascii="Calibri" w:eastAsia="Times New Roman" w:hAnsi="Calibri" w:cs="Calibri"/>
+                <w:color w:val="000000"/>
+                <w:lang w:val="en-US"/>
+              </w:rPr>
+              <w:t>9,96988</w:t>
+            </w:r>
+          </w:p>
+        </w:tc>
+        <w:tc>
+          <w:tcPr>
+            <w:tcW w:w="876" w:type="dxa"/>
+            <w:tcBorders>
+              <w:top w:val="nil"/>
+              <w:left w:val="nil"/>
+              <w:bottom w:val="single" w:sz="4" w:space="0" w:color="auto"/>
+              <w:right w:val="single" w:sz="4" w:space="0" w:color="auto"/>
+            </w:tcBorders>
+            <w:shd w:val="clear" w:color="E2EFDA" w:fill="FFFFFF"/>
+            <w:noWrap/>
+            <w:vAlign w:val="bottom"/>
+            <w:hideMark/>
+          </w:tcPr>
+          <w:p>
+            <w:pPr>
+              <w:spacing w:after="0" w:line="240" w:lineRule="auto"/>
+              <w:jc w:val="right"/>
+              <w:rPr>
+                <w:rFonts w:ascii="Calibri" w:eastAsia="Times New Roman" w:hAnsi="Calibri" w:cs="Calibri"/>
+                <w:color w:val="000000"/>
+                <w:lang w:val="en-US"/>
+              </w:rPr>
+            </w:pPr>
+            <w:r>
+              <w:rPr>
+                <w:rFonts w:ascii="Calibri" w:eastAsia="Times New Roman" w:hAnsi="Calibri" w:cs="Calibri"/>
+                <w:color w:val="000000"/>
+                <w:lang w:val="en-US"/>
+              </w:rPr>
+              <w:t>30875</w:t>
+            </w:r>
+          </w:p>
+        </w:tc>
+        <w:tc>
+          <w:tcPr>
+            <w:tcW w:w="1124" w:type="dxa"/>
+            <w:tcBorders>
+              <w:top w:val="nil"/>
+              <w:left w:val="nil"/>
+              <w:bottom w:val="single" w:sz="4" w:space="0" w:color="auto"/>
+              <w:right w:val="single" w:sz="4" w:space="0" w:color="auto"/>
+            </w:tcBorders>
+            <w:shd w:val="clear" w:color="E2EFDA" w:fill="FFFFFF"/>
+            <w:noWrap/>
+            <w:vAlign w:val="bottom"/>
+            <w:hideMark/>
+          </w:tcPr>
+          <w:p>
+            <w:pPr>
+              <w:spacing w:after="0" w:line="240" w:lineRule="auto"/>
+              <w:jc w:val="right"/>
+              <w:rPr>
+                <w:rFonts w:ascii="Calibri" w:eastAsia="Times New Roman" w:hAnsi="Calibri" w:cs="Calibri"/>
+                <w:color w:val="000000"/>
+                <w:lang w:val="en-US"/>
+              </w:rPr>
+            </w:pPr>
+            <w:r>
+              <w:rPr>
+                <w:rFonts w:ascii="Calibri" w:eastAsia="Times New Roman" w:hAnsi="Calibri" w:cs="Calibri"/>
+                <w:color w:val="000000"/>
+                <w:lang w:val="en-US"/>
+              </w:rPr>
+              <w:t>9,59996</w:t>
+            </w:r>
+          </w:p>
+        </w:tc>
+      </w:tr>
+    </w:tbl>
+    <w:p>
+      <w:pPr>
+        <w:pStyle w:val="Akapitzlist"/>
+      </w:pPr>
+    </w:p>
     <w:sectPr>
       <w:pgSz w:w="11906" w:h="16838"/>
       <w:pgMar w:top="1417" w:right="1417" w:bottom="1417" w:left="1417" w:header="708" w:footer="708" w:gutter="0"/>

</xml_diff>

<commit_message>
kosmetyczne zmiany w sprawozdaniu, wersja FINAL
</commit_message>
<xml_diff>
--- a/lab3/Sterowanie procesami dyskretnymi.docx
+++ b/lab3/Sterowanie procesami dyskretnymi.docx
@@ -40,11 +40,19 @@
           <w:ilvl w:val="0"/>
           <w:numId w:val="1"/>
         </w:numPr>
+        <w:rPr>
+          <w:b/>
+        </w:rPr>
       </w:pPr>
+      <w:bookmarkStart w:id="0" w:name="_GoBack"/>
       <w:r>
+        <w:rPr>
+          <w:b/>
+        </w:rPr>
         <w:t xml:space="preserve">Symulowanie wyżarzanie </w:t>
       </w:r>
     </w:p>
+    <w:bookmarkEnd w:id="0"/>
     <w:p>
       <w:pPr>
         <w:jc w:val="both"/>
@@ -71,8 +79,14 @@
           <w:ilvl w:val="0"/>
           <w:numId w:val="1"/>
         </w:numPr>
+        <w:rPr>
+          <w:b/>
+        </w:rPr>
       </w:pPr>
       <w:r>
+        <w:rPr>
+          <w:b/>
+        </w:rPr>
         <w:t>Badanie dotyczące współczynnika wychładzania</w:t>
       </w:r>
     </w:p>
@@ -5890,17 +5904,29 @@
           <w:ilvl w:val="0"/>
           <w:numId w:val="1"/>
         </w:numPr>
+        <w:rPr>
+          <w:b/>
+        </w:rPr>
       </w:pPr>
       <w:r>
+        <w:rPr>
+          <w:b/>
+        </w:rPr>
         <w:lastRenderedPageBreak/>
         <w:t xml:space="preserve">Badanie pomiędzy ruchem </w:t>
       </w:r>
       <w:proofErr w:type="spellStart"/>
       <w:r>
+        <w:rPr>
+          <w:b/>
+        </w:rPr>
         <w:t>swap</w:t>
       </w:r>
       <w:proofErr w:type="spellEnd"/>
       <w:r>
+        <w:rPr>
+          <w:b/>
+        </w:rPr>
         <w:t xml:space="preserve"> a insert</w:t>
       </w:r>
     </w:p>
@@ -7051,8 +7077,14 @@
           <w:ilvl w:val="0"/>
           <w:numId w:val="1"/>
         </w:numPr>
+        <w:rPr>
+          <w:b/>
+        </w:rPr>
       </w:pPr>
       <w:r>
+        <w:rPr>
+          <w:b/>
+        </w:rPr>
         <w:t>Badanie doboru temperatury początkowej i końcowej</w:t>
       </w:r>
     </w:p>
@@ -9856,8 +9888,14 @@
           <w:ilvl w:val="0"/>
           <w:numId w:val="1"/>
         </w:numPr>
+        <w:rPr>
+          <w:b/>
+        </w:rPr>
       </w:pPr>
       <w:r>
+        <w:rPr>
+          <w:b/>
+        </w:rPr>
         <w:t>Porównanie z algorytmem NEH</w:t>
       </w:r>
     </w:p>
@@ -11694,8 +11732,14 @@
           <w:ilvl w:val="0"/>
           <w:numId w:val="1"/>
         </w:numPr>
+        <w:rPr>
+          <w:b/>
+        </w:rPr>
       </w:pPr>
       <w:r>
+        <w:rPr>
+          <w:b/>
+        </w:rPr>
         <w:t>Wersja w której odrzucamy prawdopodobieństwo równe 1 dla nowych lepszych rozwiązań.</w:t>
       </w:r>
     </w:p>
@@ -15730,10 +15774,14 @@
           <w:ilvl w:val="0"/>
           <w:numId w:val="1"/>
         </w:numPr>
+        <w:rPr>
+          <w:b/>
+        </w:rPr>
       </w:pPr>
-      <w:bookmarkStart w:id="0" w:name="_GoBack"/>
-      <w:bookmarkEnd w:id="0"/>
       <w:r>
+        <w:rPr>
+          <w:b/>
+        </w:rPr>
         <w:t>Porównanie startowej kolejności naturalnej z kolejnością uzyskaną z algorytmu NEH</w:t>
       </w:r>
     </w:p>
@@ -21493,7 +21541,30 @@
       </w:r>
       <w:proofErr w:type="spellEnd"/>
       <w:r>
-        <w:t xml:space="preserve"> przeważnie się pokrywa. Różnice wynikają z losowości algorytmu symulowanego wyżarzania. </w:t>
+        <w:t xml:space="preserve"> przeważnie się pokrywa. Różnice wynikają z losowości algorytmu symulowanego wyżarzania.</w:t>
+      </w:r>
+    </w:p>
+    <w:p/>
+    <w:p>
+      <w:pPr>
+        <w:rPr>
+          <w:b/>
+        </w:rPr>
+      </w:pPr>
+      <w:r>
+        <w:rPr>
+          <w:b/>
+        </w:rPr>
+        <w:t>Wnioski</w:t>
+      </w:r>
+    </w:p>
+    <w:p>
+      <w:r>
+        <w:t xml:space="preserve">Wykazanie zmian powstałych po zmodyfikowaniu jest trudnym zadaniem. Wynika to z faktu, że algorytm symulowanego wyżarzania, jest algorytmem który wykorzystuje liczby pseudolosowe. </w:t>
+      </w:r>
+      <w:r>
+        <w:br/>
+        <w:t>Powoduje to, że program z każdym uruchomieniem daje nieco inne wyniki. Jednak mając to na uwadze, da się zauważyć wpływ modyfikacji na rezultaty działania algorytmu.</w:t>
       </w:r>
     </w:p>
     <w:sectPr>

</xml_diff>